<commit_message>
ready for submission, and zipped because submission page asks for zipped
</commit_message>
<xml_diff>
--- a/Paper/AbbottDeshowitzMurrayLarsonPaper_v04.docx
+++ b/Paper/AbbottDeshowitzMurrayLarsonPaper_v04.docx
@@ -108,7 +108,6 @@
       <w:pPr>
         <w:pStyle w:val="authorinfo"/>
         <w:rPr>
-          <w:del w:id="1" w:author="Andrew Abbott" w:date="2017-07-04T17:08:00Z"/>
           <w:lang w:val="de-DE"/>
         </w:rPr>
       </w:pPr>
@@ -136,19 +135,6 @@
     </w:p>
     <w:p>
       <w:pPr>
-        <w:pStyle w:val="authorinfo"/>
-        <w:rPr>
-          <w:lang w:val="de-DE"/>
-        </w:rPr>
-        <w:pPrChange w:id="2" w:author="Andrew Abbott" w:date="2017-07-04T17:08:00Z">
-          <w:pPr>
-            <w:pStyle w:val="email"/>
-          </w:pPr>
-        </w:pPrChange>
-      </w:pPr>
-    </w:p>
-    <w:p>
-      <w:pPr>
         <w:pStyle w:val="abstract"/>
         <w:rPr>
           <w:szCs w:val="18"/>
@@ -166,63 +152,21 @@
       <w:r>
         <w:t xml:space="preserve">In this paper, we </w:t>
       </w:r>
-      <w:del w:id="3" w:author="Andrew Abbott" w:date="2017-07-04T17:22:00Z">
-        <w:r>
-          <w:delText>explore the feasibility of using</w:delText>
-        </w:r>
-      </w:del>
-      <w:ins w:id="4" w:author="Andrew Abbott" w:date="2017-07-04T17:22:00Z">
-        <w:r>
-          <w:t>use</w:t>
-        </w:r>
-      </w:ins>
+      <w:r>
+        <w:t>use</w:t>
+      </w:r>
       <w:r>
         <w:t xml:space="preserve"> machine learning methods to find and map sidewalks and to then assess their quality and accessibility. </w:t>
       </w:r>
-      <w:ins w:id="5" w:author="Andrew Abbott" w:date="2017-07-04T17:22:00Z">
-        <w:r>
-          <w:t xml:space="preserve">Using a dataset shared by researchers at the University of Maryland, </w:t>
-        </w:r>
-      </w:ins>
-      <w:del w:id="6" w:author="Andrew Abbott" w:date="2017-07-04T17:23:00Z">
-        <w:r>
-          <w:delText>W</w:delText>
-        </w:r>
-      </w:del>
-      <w:ins w:id="7" w:author="Andrew Abbott" w:date="2017-07-04T17:23:00Z">
-        <w:r>
-          <w:t>w</w:t>
-        </w:r>
-      </w:ins>
-      <w:r>
-        <w:t xml:space="preserve">e </w:t>
-      </w:r>
-      <w:commentRangeStart w:id="8"/>
-      <w:del w:id="9" w:author="Andrew Abbott" w:date="2017-07-04T17:23:00Z">
-        <w:r>
-          <w:delText xml:space="preserve">seek to </w:delText>
-        </w:r>
-      </w:del>
-      <w:commentRangeEnd w:id="8"/>
-      <w:r>
-        <w:rPr>
-          <w:rStyle w:val="CommentReference"/>
-        </w:rPr>
-        <w:commentReference w:id="8"/>
-      </w:r>
-      <w:r>
-        <w:t xml:space="preserve">create a training set of images </w:t>
-      </w:r>
-      <w:ins w:id="10" w:author="Andrew Abbott" w:date="2017-07-04T17:24:00Z">
-        <w:r>
-          <w:t>that is</w:t>
-        </w:r>
-      </w:ins>
-      <w:del w:id="11" w:author="Andrew Abbott" w:date="2017-07-04T17:24:00Z">
-        <w:r>
-          <w:delText>to be</w:delText>
-        </w:r>
-      </w:del>
+      <w:r>
+        <w:t>Using a dataset shared by researchers at the University of Maryland, w</w:t>
+      </w:r>
+      <w:r>
+        <w:t xml:space="preserve">e create a training set of images </w:t>
+      </w:r>
+      <w:r>
+        <w:t>that is</w:t>
+      </w:r>
       <w:r>
         <w:t xml:space="preserve"> us</w:t>
       </w:r>
@@ -241,74 +185,34 @@
         </w:rPr>
         <w:t xml:space="preserve">This project </w:t>
       </w:r>
-      <w:del w:id="12" w:author="Andrew Abbott" w:date="2017-07-04T17:24:00Z">
-        <w:r>
-          <w:rPr>
-            <w:szCs w:val="18"/>
-          </w:rPr>
-          <w:delText>will focus</w:delText>
-        </w:r>
-      </w:del>
-      <w:ins w:id="13" w:author="Andrew Abbott" w:date="2017-07-04T17:24:00Z">
-        <w:r>
-          <w:rPr>
-            <w:szCs w:val="18"/>
-          </w:rPr>
-          <w:t>focuses</w:t>
-        </w:r>
-      </w:ins>
       <w:r>
         <w:rPr>
           <w:szCs w:val="18"/>
         </w:rPr>
+        <w:t>focuses</w:t>
+      </w:r>
+      <w:r>
+        <w:rPr>
+          <w:szCs w:val="18"/>
+        </w:rPr>
         <w:t xml:space="preserve"> on the city of Dallas</w:t>
       </w:r>
       <w:r>
         <w:rPr>
           <w:szCs w:val="18"/>
         </w:rPr>
-        <w:t xml:space="preserve">; however, </w:t>
-      </w:r>
-      <w:del w:id="14" w:author="Andrew Abbott" w:date="2017-07-04T17:25:00Z">
-        <w:r>
-          <w:rPr>
-            <w:szCs w:val="18"/>
-          </w:rPr>
-          <w:delText xml:space="preserve">if successful, </w:delText>
-        </w:r>
-      </w:del>
+        <w:t>; however, this approach provide</w:t>
+      </w:r>
       <w:r>
         <w:rPr>
           <w:szCs w:val="18"/>
         </w:rPr>
-        <w:t xml:space="preserve">this approach </w:t>
-      </w:r>
-      <w:del w:id="15" w:author="Andrew Abbott" w:date="2017-07-04T17:25:00Z">
-        <w:r>
-          <w:rPr>
-            <w:szCs w:val="18"/>
-          </w:rPr>
-          <w:delText xml:space="preserve">will </w:delText>
-        </w:r>
-      </w:del>
+        <w:t>s</w:t>
+      </w:r>
       <w:r>
         <w:rPr>
           <w:szCs w:val="18"/>
         </w:rPr>
-        <w:t>provide</w:t>
-      </w:r>
-      <w:ins w:id="16" w:author="Andrew Abbott" w:date="2017-07-04T17:25:00Z">
-        <w:r>
-          <w:rPr>
-            <w:szCs w:val="18"/>
-          </w:rPr>
-          <w:t>s</w:t>
-        </w:r>
-      </w:ins>
-      <w:r>
-        <w:rPr>
-          <w:szCs w:val="18"/>
-        </w:rPr>
         <w:t xml:space="preserve"> meaningful results to all municipalities.</w:t>
       </w:r>
     </w:p>
@@ -322,19 +226,10 @@
     </w:p>
     <w:p>
       <w:pPr>
-        <w:pStyle w:val="p1a"/>
         <w:tabs>
           <w:tab w:val="left" w:pos="180"/>
         </w:tabs>
         <w:ind w:firstLine="230"/>
-        <w:rPr>
-          <w:del w:id="17" w:author="Andrew Abbott" w:date="2017-07-04T17:08:00Z"/>
-        </w:rPr>
-        <w:pPrChange w:id="18" w:author="Andrew Abbott" w:date="2017-07-04T17:45:00Z">
-          <w:pPr>
-            <w:pStyle w:val="p1a"/>
-          </w:pPr>
-        </w:pPrChange>
       </w:pPr>
       <w:r>
         <w:t xml:space="preserve">Documentation and mapping of a neighborhood feature, </w:t>
@@ -417,418 +312,240 @@
       <w:r>
         <w:t xml:space="preserve"> transportation.</w:t>
       </w:r>
-    </w:p>
-    <w:p>
-      <w:pPr>
-        <w:tabs>
-          <w:tab w:val="left" w:pos="180"/>
-        </w:tabs>
+      <w:r>
+        <w:t xml:space="preserve"> </w:t>
+      </w:r>
+    </w:p>
+    <w:p>
+      <w:pPr>
         <w:ind w:firstLine="230"/>
-        <w:rPr>
-          <w:del w:id="19" w:author="Andrew Abbott" w:date="2017-07-04T17:08:00Z"/>
-        </w:rPr>
-        <w:pPrChange w:id="20" w:author="Andrew Abbott" w:date="2017-07-04T17:45:00Z">
-          <w:pPr>
-            <w:ind w:firstLine="0"/>
-          </w:pPr>
-        </w:pPrChange>
-      </w:pPr>
-    </w:p>
-    <w:p>
-      <w:pPr>
-        <w:tabs>
-          <w:tab w:val="left" w:pos="180"/>
-        </w:tabs>
+      </w:pPr>
+      <w:r>
+        <w:t>In the fiscal year 2015, Dallas had a proposed budget for infrastructure projects, su</w:t>
+      </w:r>
+      <w:r>
+        <w:t>ch as sidewalks, of $7,135,208.</w:t>
+      </w:r>
+      <w:r>
+        <w:t xml:space="preserve"> That number has grown each of the past several years as the city has </w:t>
+      </w:r>
+      <w:r>
+        <w:t>increased</w:t>
+      </w:r>
+      <w:r>
+        <w:t xml:space="preserve"> in size.</w:t>
+      </w:r>
+      <w:r>
+        <w:t xml:space="preserve"> The city of Dallas has grown in both its inhabited sprawl and in the density of the population at double</w:t>
+      </w:r>
+      <w:r>
+        <w:t>-</w:t>
+      </w:r>
+      <w:r>
+        <w:t>digit rates over the</w:t>
+      </w:r>
+      <w:r>
+        <w:t xml:space="preserve"> </w:t>
+      </w:r>
+      <w:r>
+        <w:t>past 5 years.</w:t>
+      </w:r>
+      <w:r>
+        <w:t xml:space="preserve"> This growth can be explained by the city’s pro-business mentality and the relativ</w:t>
+      </w:r>
+      <w:r>
+        <w:t>e value proposition that such a</w:t>
+      </w:r>
+      <w:r>
+        <w:t xml:space="preserve"> large city provides.</w:t>
+      </w:r>
+      <w:r>
+        <w:t xml:space="preserve"> Dallas boasts a centrally located position in the country</w:t>
+      </w:r>
+      <w:r>
+        <w:t>,</w:t>
+      </w:r>
+      <w:r>
+        <w:t xml:space="preserve"> and </w:t>
+      </w:r>
+      <w:r>
+        <w:t xml:space="preserve">the city’s status as a transportation hub allows </w:t>
+      </w:r>
+      <w:r>
+        <w:t xml:space="preserve">businesses </w:t>
+      </w:r>
+      <w:r>
+        <w:t xml:space="preserve">to </w:t>
+      </w:r>
+      <w:r>
+        <w:t>send employees to any destin</w:t>
+      </w:r>
+      <w:r>
+        <w:t xml:space="preserve">ation in the world </w:t>
+      </w:r>
+      <w:r>
+        <w:t>with relative ease</w:t>
+      </w:r>
+      <w:r>
+        <w:t xml:space="preserve"> and </w:t>
+      </w:r>
+      <w:r>
+        <w:lastRenderedPageBreak/>
+        <w:t xml:space="preserve">efficiency. </w:t>
+      </w:r>
+      <w:r>
+        <w:t>The City and State</w:t>
+      </w:r>
+      <w:r>
+        <w:t xml:space="preserve"> </w:t>
+      </w:r>
+      <w:r>
+        <w:t>have pro-business tax and incentive policies, which have encouraged this growth.</w:t>
+      </w:r>
+      <w:r>
+        <w:t xml:space="preserve"> With this growth, the city must acquire a better way of allocating the budget for sidewalks</w:t>
+      </w:r>
+      <w:r>
+        <w:t xml:space="preserve"> and other infrastructure</w:t>
+      </w:r>
+      <w:r>
+        <w:t>.</w:t>
+      </w:r>
+      <w:r>
+        <w:t xml:space="preserve"> Today, the city of Dallas essentially responds to complaints about sidewalks through its street services program. </w:t>
+      </w:r>
+      <w:r>
+        <w:t>As inquiries come in, the city will generally put that particular in</w:t>
+      </w:r>
+      <w:r>
+        <w:t>quiry on a list for assessment.</w:t>
+      </w:r>
+      <w:r>
+        <w:t xml:space="preserve"> There is no priority granted for severity of the situation.  Additionally, </w:t>
+      </w:r>
+      <w:r>
+        <w:t>maintenance in suburban areas is the responsibility of the home or property owner</w:t>
+      </w:r>
+      <w:r>
+        <w:t xml:space="preserve"> and this is not necessarily considered in the ranking process</w:t>
+      </w:r>
+      <w:r>
+        <w:t>.</w:t>
+      </w:r>
+      <w:r>
+        <w:t xml:space="preserve"> The current process takes 2-3 months in order to get an asse</w:t>
+      </w:r>
+      <w:r>
+        <w:t>ssment and cost estimate for each incident or property owner</w:t>
+      </w:r>
+      <w:r>
+        <w:t xml:space="preserve">. </w:t>
+      </w:r>
+      <w:r>
+        <w:t>Once the assessment has been done, either the city or the property owner will plan</w:t>
+      </w:r>
+      <w:r>
+        <w:t xml:space="preserve"> and fund</w:t>
+      </w:r>
+      <w:r>
+        <w:t xml:space="preserve"> the </w:t>
+      </w:r>
+      <w:r>
+        <w:t>project</w:t>
+      </w:r>
+      <w:r>
+        <w:t>.</w:t>
+      </w:r>
+      <w:r>
+        <w:t xml:space="preserve"> </w:t>
+      </w:r>
+      <w:r>
+        <w:t>One program in Dallas allows</w:t>
+      </w:r>
+      <w:r>
+        <w:t xml:space="preserve"> the city </w:t>
+      </w:r>
+      <w:r>
+        <w:t>to</w:t>
+      </w:r>
+      <w:r>
+        <w:t xml:space="preserve"> reimburse homeowners up to $500 or 50% of the repai</w:t>
+      </w:r>
+      <w:r>
+        <w:t>r</w:t>
+      </w:r>
+      <w:r>
+        <w:t xml:space="preserve"> cost, whichever is less.</w:t>
+      </w:r>
+      <w:r>
+        <w:t xml:space="preserve"> </w:t>
+      </w:r>
+    </w:p>
+    <w:p>
+      <w:pPr>
         <w:ind w:firstLine="230"/>
-        <w:rPr>
-          <w:ins w:id="21" w:author="Andrew Abbott" w:date="2017-07-04T17:42:00Z"/>
-        </w:rPr>
-        <w:pPrChange w:id="22" w:author="Andrew Abbott" w:date="2017-07-04T17:45:00Z">
-          <w:pPr>
-            <w:ind w:firstLine="0"/>
-          </w:pPr>
-        </w:pPrChange>
-      </w:pPr>
-      <w:ins w:id="23" w:author="Andrew Abbott" w:date="2017-07-04T17:40:00Z">
-        <w:r>
-          <w:t xml:space="preserve"> </w:t>
-        </w:r>
-      </w:ins>
+      </w:pPr>
+      <w:r>
+        <w:t xml:space="preserve">Under these circumstances, the city spends </w:t>
+      </w:r>
+      <w:r>
+        <w:t>significant</w:t>
+      </w:r>
+      <w:r>
+        <w:t xml:space="preserve"> time </w:t>
+      </w:r>
+      <w:r>
+        <w:t xml:space="preserve">and resources </w:t>
+      </w:r>
+      <w:r>
+        <w:t>just doing the assessment</w:t>
+      </w:r>
+      <w:r>
+        <w:t>s</w:t>
+      </w:r>
+      <w:r>
+        <w:t>.</w:t>
+      </w:r>
+      <w:r>
+        <w:t xml:space="preserve"> Using the algorithmic approach that this paper</w:t>
+      </w:r>
+      <w:r>
+        <w:t xml:space="preserve"> describes</w:t>
+      </w:r>
+      <w:r>
+        <w:t>, the city would be able to feed images</w:t>
+      </w:r>
+      <w:r>
+        <w:t xml:space="preserve"> of these incidents</w:t>
+      </w:r>
+      <w:r>
+        <w:t xml:space="preserve"> into </w:t>
+      </w:r>
+      <w:r>
+        <w:t>the model and immediately receive a grading of the sidewalk in question.</w:t>
+      </w:r>
+      <w:r>
+        <w:t xml:space="preserve"> The city officials could then compare this grading to the grading of previous works to know whether this sidewalk was an immediate issue, who owns the sidewalk, and how much the repair may cost.</w:t>
+      </w:r>
+      <w:r>
+        <w:t xml:space="preserve"> This would allow the city to prioritize project desires into bins such as: critical, </w:t>
+      </w:r>
+      <w:r>
+        <w:t>severe, moderate, and low-risk.</w:t>
+      </w:r>
+      <w:r>
+        <w:t xml:space="preserve"> Therefore, Dallas could dispatch crews to the areas where their services wil</w:t>
+      </w:r>
+      <w:r>
+        <w:t>l be the most impactful to the safety and health of the public</w:t>
+      </w:r>
+      <w:r>
+        <w:t>.</w:t>
+      </w:r>
     </w:p>
     <w:p>
       <w:pPr>
         <w:ind w:firstLine="230"/>
-        <w:rPr>
-          <w:ins w:id="24" w:author="Dennis Murray" w:date="2017-07-04T11:04:00Z"/>
-          <w:del w:id="25" w:author="Andrew Abbott" w:date="2017-07-04T17:46:00Z"/>
-        </w:rPr>
-        <w:pPrChange w:id="26" w:author="Andrew Abbott" w:date="2017-07-04T17:45:00Z">
-          <w:pPr>
-            <w:ind w:firstLine="0"/>
-          </w:pPr>
-        </w:pPrChange>
-      </w:pPr>
-      <w:r>
-        <w:t>In the fiscal year 2015, Dallas had a proposed budget for infrastructure projects, su</w:t>
-      </w:r>
-      <w:r>
-        <w:t>ch as sidewalks, of $7,135,208.</w:t>
-      </w:r>
-      <w:r>
-        <w:t xml:space="preserve"> That number has grown each of the past several years as the city has </w:t>
-      </w:r>
-      <w:r>
-        <w:t>increased</w:t>
-      </w:r>
-      <w:r>
-        <w:t xml:space="preserve"> in size.</w:t>
-      </w:r>
-      <w:r>
-        <w:t xml:space="preserve"> The city of Dallas has grown in both its inhabited sprawl and in the density of the population at double</w:t>
-      </w:r>
-      <w:ins w:id="27" w:author="Dennis Murray" w:date="2017-07-04T11:00:00Z">
-        <w:r>
-          <w:t>-</w:t>
-        </w:r>
-      </w:ins>
-      <w:del w:id="28" w:author="Dennis Murray" w:date="2017-07-04T11:00:00Z">
-        <w:r>
-          <w:delText xml:space="preserve"> </w:delText>
-        </w:r>
-      </w:del>
-      <w:r>
-        <w:t>digit rates over the</w:t>
-      </w:r>
-      <w:r>
-        <w:t xml:space="preserve"> </w:t>
-      </w:r>
-      <w:r>
-        <w:t>past 5 years.</w:t>
-      </w:r>
-      <w:r>
-        <w:t xml:space="preserve"> This growth can be explained by the city’s pro-business mentality and the relativ</w:t>
-      </w:r>
-      <w:r>
-        <w:t>e value proposition that such a</w:t>
-      </w:r>
-      <w:r>
-        <w:t xml:space="preserve"> large city provides.</w:t>
-      </w:r>
-      <w:r>
-        <w:t xml:space="preserve"> Dallas boasts a centrally located position in the country</w:t>
-      </w:r>
-      <w:ins w:id="29" w:author="Dennis Murray" w:date="2017-07-04T11:01:00Z">
-        <w:r>
-          <w:t>,</w:t>
-        </w:r>
-      </w:ins>
-      <w:r>
-        <w:t xml:space="preserve"> and </w:t>
-      </w:r>
-      <w:ins w:id="30" w:author="Dennis Murray" w:date="2017-07-04T11:01:00Z">
-        <w:r>
-          <w:t xml:space="preserve">the city’s status as a transportation hub allows </w:t>
-        </w:r>
-      </w:ins>
-      <w:r>
-        <w:t xml:space="preserve">businesses </w:t>
-      </w:r>
-      <w:del w:id="31" w:author="Dennis Murray" w:date="2017-07-04T11:01:00Z">
-        <w:r>
-          <w:delText xml:space="preserve">can </w:delText>
-        </w:r>
-      </w:del>
-      <w:ins w:id="32" w:author="Dennis Murray" w:date="2017-07-04T11:01:00Z">
-        <w:r>
-          <w:t xml:space="preserve">to </w:t>
-        </w:r>
-      </w:ins>
-      <w:r>
-        <w:t>send employees to any destin</w:t>
-      </w:r>
-      <w:r>
-        <w:t xml:space="preserve">ation in the world </w:t>
-      </w:r>
-      <w:r>
-        <w:t>with relative ease</w:t>
-      </w:r>
-      <w:ins w:id="33" w:author="Dennis Murray" w:date="2017-07-04T11:01:00Z">
-        <w:r>
-          <w:t xml:space="preserve"> and </w:t>
-        </w:r>
-        <w:r>
-          <w:lastRenderedPageBreak/>
-          <w:t>efficiency</w:t>
-        </w:r>
-      </w:ins>
-      <w:del w:id="34" w:author="Dennis Murray" w:date="2017-07-04T11:01:00Z">
-        <w:r>
-          <w:delText>.</w:delText>
-        </w:r>
-      </w:del>
-      <w:ins w:id="35" w:author="Dennis Murray" w:date="2017-07-04T11:02:00Z">
-        <w:r>
-          <w:t>.</w:t>
-        </w:r>
-        <w:del w:id="36" w:author="Andrew Abbott" w:date="2017-07-04T17:46:00Z">
-          <w:r>
-            <w:delText xml:space="preserve"> </w:delText>
-          </w:r>
-        </w:del>
-        <w:r>
-          <w:t xml:space="preserve"> </w:t>
-        </w:r>
-      </w:ins>
-      <w:del w:id="37" w:author="Dennis Murray" w:date="2017-07-04T11:02:00Z">
-        <w:r>
-          <w:delText xml:space="preserve"> </w:delText>
-        </w:r>
-      </w:del>
-      <w:r>
-        <w:t>The City and State</w:t>
-      </w:r>
-      <w:ins w:id="38" w:author="Dennis Murray" w:date="2017-07-04T11:02:00Z">
-        <w:r>
-          <w:t xml:space="preserve"> </w:t>
-        </w:r>
-      </w:ins>
-      <w:del w:id="39" w:author="Dennis Murray" w:date="2017-07-04T11:02:00Z">
-        <w:r>
-          <w:delText xml:space="preserve"> also </w:delText>
-        </w:r>
-      </w:del>
-      <w:r>
-        <w:t>have pro-business tax and incentive policies, which have encouraged this growth.</w:t>
-      </w:r>
-      <w:r>
-        <w:t xml:space="preserve"> With this growth, the city must acquire a better way of allocating the budget for sidewalks</w:t>
-      </w:r>
-      <w:r>
-        <w:t xml:space="preserve"> and other infrastructure</w:t>
-      </w:r>
-      <w:r>
-        <w:t>.</w:t>
-      </w:r>
-      <w:r>
-        <w:t xml:space="preserve"> Today, the city of Dallas essentially responds to complaints about sidewalks through its street services program. </w:t>
-      </w:r>
-      <w:r>
-        <w:t>As inquiries come in, the city will generally put that particular in</w:t>
-      </w:r>
-      <w:r>
-        <w:t>quiry on a list for assessment.</w:t>
-      </w:r>
-      <w:r>
-        <w:t xml:space="preserve"> There is no priority granted for severity of the situation.  Additionally, </w:t>
-      </w:r>
-      <w:r>
-        <w:t>maintenance in suburban areas is the responsibility of the home or property owner</w:t>
-      </w:r>
-      <w:r>
-        <w:t xml:space="preserve"> and this is not necessarily considered in the ranking process</w:t>
-      </w:r>
-      <w:r>
-        <w:t>.</w:t>
-      </w:r>
-      <w:r>
-        <w:t xml:space="preserve"> The current process takes 2-3 months in order to get an asse</w:t>
-      </w:r>
-      <w:r>
-        <w:t>ssment and cost estimate for each incident or property owner</w:t>
-      </w:r>
-      <w:r>
-        <w:t xml:space="preserve">. </w:t>
-      </w:r>
-      <w:r>
-        <w:t>Once the assessment has been done, either the city or the property owner will plan</w:t>
-      </w:r>
-      <w:ins w:id="40" w:author="Dennis Murray" w:date="2017-07-04T11:03:00Z">
-        <w:r>
-          <w:t xml:space="preserve"> and fund</w:t>
-        </w:r>
-      </w:ins>
-      <w:r>
-        <w:t xml:space="preserve"> the </w:t>
-      </w:r>
-      <w:del w:id="41" w:author="Dennis Murray" w:date="2017-07-04T11:03:00Z">
-        <w:r>
-          <w:delText>project and pay for the repair</w:delText>
-        </w:r>
-      </w:del>
-      <w:ins w:id="42" w:author="Dennis Murray" w:date="2017-07-04T11:03:00Z">
-        <w:r>
-          <w:t>project</w:t>
-        </w:r>
-      </w:ins>
-      <w:del w:id="43" w:author="Dennis Murray" w:date="2017-07-04T11:03:00Z">
-        <w:r>
-          <w:delText>s</w:delText>
-        </w:r>
-      </w:del>
-      <w:r>
-        <w:t>.</w:t>
-      </w:r>
-      <w:r>
-        <w:t xml:space="preserve"> </w:t>
-      </w:r>
-      <w:r>
-        <w:t xml:space="preserve">One </w:t>
-      </w:r>
-      <w:del w:id="44" w:author="Dennis Murray" w:date="2017-07-04T11:04:00Z">
-        <w:r>
-          <w:delText xml:space="preserve">nice </w:delText>
-        </w:r>
-      </w:del>
-      <w:r>
-        <w:t>program in Dallas allows</w:t>
-      </w:r>
-      <w:r>
-        <w:t xml:space="preserve"> the city </w:t>
-      </w:r>
-      <w:r>
-        <w:t>to</w:t>
-      </w:r>
-      <w:r>
-        <w:t xml:space="preserve"> reimburse home</w:t>
-      </w:r>
-      <w:del w:id="45" w:author="Dennis Murray" w:date="2017-07-04T11:03:00Z">
-        <w:r>
-          <w:delText xml:space="preserve"> </w:delText>
-        </w:r>
-      </w:del>
-      <w:r>
-        <w:t>owners up to $500 or 50% of the repai</w:t>
-      </w:r>
-      <w:r>
-        <w:t>r</w:t>
-      </w:r>
-      <w:r>
-        <w:t xml:space="preserve"> cost, whichever is less.</w:t>
-      </w:r>
-      <w:r>
-        <w:t xml:space="preserve"> </w:t>
-      </w:r>
-    </w:p>
-    <w:p>
-      <w:pPr>
-        <w:ind w:firstLine="230"/>
-        <w:rPr>
-          <w:ins w:id="46" w:author="Dennis Murray" w:date="2017-07-04T11:04:00Z"/>
-        </w:rPr>
-        <w:pPrChange w:id="47" w:author="Andrew Abbott" w:date="2017-07-04T17:46:00Z">
-          <w:pPr>
-            <w:ind w:firstLine="0"/>
-          </w:pPr>
-        </w:pPrChange>
-      </w:pPr>
-    </w:p>
-    <w:p>
-      <w:pPr>
-        <w:ind w:firstLine="230"/>
-        <w:rPr>
-          <w:del w:id="48" w:author="Andrew Abbott" w:date="2017-07-04T17:46:00Z"/>
-        </w:rPr>
-        <w:pPrChange w:id="49" w:author="Andrew Abbott" w:date="2017-07-04T17:45:00Z">
-          <w:pPr>
-            <w:ind w:firstLine="0"/>
-          </w:pPr>
-        </w:pPrChange>
-      </w:pPr>
-      <w:r>
-        <w:t xml:space="preserve">Under these circumstances, the city spends </w:t>
-      </w:r>
-      <w:del w:id="50" w:author="Dennis Murray" w:date="2017-07-04T11:04:00Z">
-        <w:r>
-          <w:delText>a great deal of</w:delText>
-        </w:r>
-      </w:del>
-      <w:ins w:id="51" w:author="Dennis Murray" w:date="2017-07-04T11:04:00Z">
-        <w:r>
-          <w:t>significant</w:t>
-        </w:r>
-      </w:ins>
-      <w:r>
-        <w:t xml:space="preserve"> time </w:t>
-      </w:r>
-      <w:r>
-        <w:t xml:space="preserve">and resources </w:t>
-      </w:r>
-      <w:r>
-        <w:t>just doing the assessment</w:t>
-      </w:r>
-      <w:r>
-        <w:t>s</w:t>
-      </w:r>
-      <w:r>
-        <w:t>.</w:t>
-      </w:r>
-      <w:r>
-        <w:t xml:space="preserve"> Using the algorithmic approach that this paper</w:t>
-      </w:r>
-      <w:del w:id="52" w:author="Dennis Murray" w:date="2017-07-04T11:05:00Z">
-        <w:r>
-          <w:delText xml:space="preserve"> </w:delText>
-        </w:r>
-      </w:del>
-      <w:ins w:id="53" w:author="Dennis Murray" w:date="2017-07-04T11:05:00Z">
-        <w:r>
-          <w:t xml:space="preserve"> describes</w:t>
-        </w:r>
-      </w:ins>
-      <w:del w:id="54" w:author="Dennis Murray" w:date="2017-07-04T11:05:00Z">
-        <w:r>
-          <w:delText>lays out</w:delText>
-        </w:r>
-      </w:del>
-      <w:r>
-        <w:t>, the city would be able to feed images</w:t>
-      </w:r>
-      <w:r>
-        <w:t xml:space="preserve"> of these incidents</w:t>
-      </w:r>
-      <w:r>
-        <w:t xml:space="preserve"> into </w:t>
-      </w:r>
-      <w:r>
-        <w:t>the model and immediately receive a grading of the sidewalk in question.</w:t>
-      </w:r>
-      <w:r>
-        <w:t xml:space="preserve"> The city officials could then compare this grading to the grading of previous works to know whether this sidewalk was an immediate issue, who owns the sidewalk, and how much the repair may cost.</w:t>
-      </w:r>
-      <w:r>
-        <w:t xml:space="preserve"> This would allow the city to prioritize project desires into bins such as: critical, </w:t>
-      </w:r>
-      <w:r>
-        <w:t>severe, moderate, and low-risk.</w:t>
-      </w:r>
-      <w:r>
-        <w:t xml:space="preserve"> Therefore, Dallas could dispatch crews to the areas where their services wil</w:t>
-      </w:r>
-      <w:r>
-        <w:t>l be the most impactful to the safety and health of the public</w:t>
-      </w:r>
-      <w:r>
-        <w:t>.</w:t>
-      </w:r>
-    </w:p>
-    <w:p>
-      <w:pPr>
-        <w:ind w:firstLine="230"/>
-        <w:pPrChange w:id="55" w:author="Andrew Abbott" w:date="2017-07-04T17:46:00Z">
-          <w:pPr>
-            <w:ind w:firstLine="0"/>
-          </w:pPr>
-        </w:pPrChange>
-      </w:pPr>
-    </w:p>
-    <w:p>
-      <w:pPr>
-        <w:ind w:firstLine="230"/>
-        <w:pPrChange w:id="56" w:author="Andrew Abbott" w:date="2017-07-04T17:45:00Z">
-          <w:pPr>
-            <w:ind w:firstLine="0"/>
-          </w:pPr>
-        </w:pPrChange>
       </w:pPr>
       <w:r>
         <w:t>This project provide</w:t>
@@ -850,11 +567,6 @@
       <w:pPr>
         <w:pStyle w:val="heading10"/>
         <w:ind w:firstLine="230"/>
-        <w:pPrChange w:id="57" w:author="Andrew Abbott" w:date="2017-07-04T17:45:00Z">
-          <w:pPr>
-            <w:pStyle w:val="heading10"/>
-          </w:pPr>
-        </w:pPrChange>
       </w:pPr>
       <w:r>
         <w:t>2</w:t>
@@ -870,103 +582,46 @@
       <w:pPr>
         <w:pStyle w:val="p1a"/>
         <w:ind w:firstLine="230"/>
-        <w:rPr>
-          <w:del w:id="58" w:author="Andrew Abbott" w:date="2017-07-04T17:46:00Z"/>
-        </w:rPr>
-        <w:pPrChange w:id="59" w:author="Andrew Abbott" w:date="2017-07-04T17:45:00Z">
-          <w:pPr>
-            <w:pStyle w:val="p1a"/>
-          </w:pPr>
-        </w:pPrChange>
-      </w:pPr>
-      <w:r>
-        <w:t>Many municipalities struggle with how to correctly allocate funding for necessities such as pedestrian sidewalks. Often</w:t>
-      </w:r>
-      <w:ins w:id="60" w:author="Dennis Murray" w:date="2017-07-04T11:06:00Z">
-        <w:r>
-          <w:t xml:space="preserve"> </w:t>
-        </w:r>
-      </w:ins>
-      <w:r>
-        <w:t xml:space="preserve">times, it is hard to prioritize those items that are in the most need for repair. </w:t>
-      </w:r>
-      <w:del w:id="61" w:author="Dennis Murray" w:date="2017-07-04T11:06:00Z">
-        <w:r>
-          <w:delText>The city of Dallas is one such municipality that needs this sort of help</w:delText>
-        </w:r>
-      </w:del>
-      <w:ins w:id="62" w:author="Dennis Murray" w:date="2017-07-04T11:06:00Z">
-        <w:r>
-          <w:t>The city of Dallas faces limited resources and budget, and requires assistance in cataloging and prioritization of potential sidewalk construction and repair</w:t>
-        </w:r>
-      </w:ins>
+      </w:pPr>
+      <w:r>
+        <w:t xml:space="preserve">Many municipalities struggle with how to correctly allocate funding for necessities such as pedestrian sidewalks. Oftentimes, it is hard to prioritize those items that are in the most need for repair. </w:t>
+      </w:r>
+      <w:r>
+        <w:t>The city of Dallas faces limited resources and budget, and requires assistance in cataloging and prioritization of potential sidewalk construction and repair</w:t>
+      </w:r>
       <w:r>
         <w:t xml:space="preserve">. In a </w:t>
       </w:r>
-      <w:ins w:id="63" w:author="Dennis Murray" w:date="2017-07-04T11:08:00Z">
-        <w:r>
-          <w:t xml:space="preserve">large </w:t>
-        </w:r>
-      </w:ins>
+      <w:r>
+        <w:t xml:space="preserve">large </w:t>
+      </w:r>
       <w:r>
         <w:t xml:space="preserve">metropolitan </w:t>
       </w:r>
       <w:r>
         <w:t>area</w:t>
       </w:r>
-      <w:del w:id="64" w:author="Dennis Murray" w:date="2017-07-04T11:07:00Z">
-        <w:r>
-          <w:delText>,</w:delText>
-        </w:r>
-      </w:del>
       <w:r>
         <w:t xml:space="preserve"> </w:t>
       </w:r>
-      <w:del w:id="65" w:author="Dennis Murray" w:date="2017-07-04T11:08:00Z">
-        <w:r>
-          <w:delText>as large an</w:delText>
-        </w:r>
-        <w:r>
-          <w:delText>d diverse as</w:delText>
-        </w:r>
-      </w:del>
-      <w:ins w:id="66" w:author="Dennis Murray" w:date="2017-07-04T11:08:00Z">
-        <w:r>
-          <w:t>like</w:t>
-        </w:r>
-      </w:ins>
+      <w:r>
+        <w:t>like</w:t>
+      </w:r>
       <w:r>
         <w:t xml:space="preserve"> Dallas, </w:t>
       </w:r>
-      <w:del w:id="67" w:author="Dennis Murray" w:date="2017-07-04T11:08:00Z">
-        <w:r>
-          <w:delText>many times</w:delText>
-        </w:r>
-        <w:r>
-          <w:delText xml:space="preserve"> </w:delText>
-        </w:r>
-      </w:del>
       <w:r>
         <w:t>projects</w:t>
       </w:r>
-      <w:ins w:id="68" w:author="Dennis Murray" w:date="2017-07-04T11:08:00Z">
-        <w:r>
-          <w:t xml:space="preserve"> often</w:t>
-        </w:r>
-      </w:ins>
+      <w:r>
+        <w:t xml:space="preserve"> often</w:t>
+      </w:r>
       <w:r>
         <w:t xml:space="preserve"> are prioritized by </w:t>
       </w:r>
-      <w:del w:id="69" w:author="Dennis Murray" w:date="2017-07-04T11:08:00Z">
-        <w:r>
-          <w:delText>those items</w:delText>
-        </w:r>
-      </w:del>
-      <w:ins w:id="70" w:author="Dennis Murray" w:date="2017-07-04T11:08:00Z">
-        <w:r>
-          <w:t>towards projects</w:t>
-        </w:r>
-      </w:ins>
+      <w:r>
+        <w:t>towards projects</w:t>
+      </w:r>
       <w:r>
         <w:t xml:space="preserve"> garnering the highest number of complaints or those areas wit</w:t>
       </w:r>
@@ -974,32 +629,16 @@
         <w:t>h the most political influence.</w:t>
       </w:r>
       <w:r>
-        <w:t xml:space="preserve"> This project </w:t>
-      </w:r>
-      <w:del w:id="71" w:author="Andrew Abbott" w:date="2017-07-04T17:26:00Z">
-        <w:r>
-          <w:rPr>
-            <w:highlight w:val="yellow"/>
-          </w:rPr>
-          <w:delText>seeks</w:delText>
-        </w:r>
-        <w:r>
-          <w:delText xml:space="preserve"> to </w:delText>
-        </w:r>
-      </w:del>
-      <w:r>
-        <w:t>“level</w:t>
-      </w:r>
-      <w:ins w:id="72" w:author="Andrew Abbott" w:date="2017-07-04T17:26:00Z">
-        <w:r>
-          <w:t>s</w:t>
-        </w:r>
-      </w:ins>
-      <w:r>
-        <w:t xml:space="preserve"> the playing field” in order</w:t>
-      </w:r>
-      <w:r>
-        <w:t xml:space="preserve"> to</w:t>
+        <w:t xml:space="preserve"> This project “level</w:t>
+      </w:r>
+      <w:r>
+        <w:t>s</w:t>
+      </w:r>
+      <w:r>
+        <w:t xml:space="preserve"> the playing field” </w:t>
+      </w:r>
+      <w:r>
+        <w:t>to</w:t>
       </w:r>
       <w:r>
         <w:t xml:space="preserve"> </w:t>
@@ -1021,92 +660,36 @@
       <w:pPr>
         <w:pStyle w:val="p1a"/>
         <w:ind w:firstLine="230"/>
-        <w:pPrChange w:id="73" w:author="Andrew Abbott" w:date="2017-07-04T17:46:00Z">
-          <w:pPr/>
-        </w:pPrChange>
-      </w:pPr>
-    </w:p>
-    <w:p>
-      <w:pPr>
-        <w:pStyle w:val="p1a"/>
-        <w:ind w:firstLine="230"/>
-        <w:rPr>
-          <w:del w:id="74" w:author="Andrew Abbott" w:date="2017-07-04T17:45:00Z"/>
-        </w:rPr>
-        <w:pPrChange w:id="75" w:author="Andrew Abbott" w:date="2017-07-04T17:45:00Z">
-          <w:pPr>
-            <w:pStyle w:val="p1a"/>
-          </w:pPr>
-        </w:pPrChange>
-      </w:pPr>
-      <w:del w:id="76" w:author="Dennis Murray" w:date="2017-07-04T11:11:00Z">
-        <w:r>
-          <w:delText xml:space="preserve">This project first </w:delText>
-        </w:r>
-      </w:del>
-      <w:del w:id="77" w:author="Dennis Murray" w:date="2017-07-04T11:10:00Z">
-        <w:r>
-          <w:rPr>
-            <w:highlight w:val="yellow"/>
-          </w:rPr>
-          <w:delText>seeks</w:delText>
-        </w:r>
-        <w:r>
-          <w:delText xml:space="preserve"> to </w:delText>
-        </w:r>
-      </w:del>
-      <w:del w:id="78" w:author="Dennis Murray" w:date="2017-07-04T11:11:00Z">
-        <w:r>
-          <w:delText>create a grading system for sidewalks</w:delText>
-        </w:r>
-        <w:r>
-          <w:delText xml:space="preserve"> based on Street View imagery</w:delText>
-        </w:r>
-      </w:del>
-      <w:ins w:id="79" w:author="Dennis Murray" w:date="2017-07-04T11:11:00Z">
-        <w:r>
-          <w:t xml:space="preserve">This project </w:t>
-        </w:r>
-        <w:del w:id="80" w:author="Andrew Abbott" w:date="2017-07-04T17:26:00Z">
-          <w:r>
-            <w:delText xml:space="preserve">will </w:delText>
-          </w:r>
-        </w:del>
-        <w:r>
-          <w:t>establish</w:t>
-        </w:r>
-      </w:ins>
-      <w:ins w:id="81" w:author="Andrew Abbott" w:date="2017-07-04T17:26:00Z">
-        <w:r>
-          <w:t>es</w:t>
-        </w:r>
-      </w:ins>
-      <w:ins w:id="82" w:author="Dennis Murray" w:date="2017-07-04T11:11:00Z">
-        <w:r>
-          <w:t xml:space="preserve"> a method for grading sidewalks, consistent with methods previously employed in city planning and neighborhood survey research</w:t>
-        </w:r>
-      </w:ins>
+      </w:pPr>
+      <w:r>
+        <w:t>This project establish</w:t>
+      </w:r>
+      <w:r>
+        <w:t>es</w:t>
+      </w:r>
+      <w:r>
+        <w:t xml:space="preserve"> a method for grading sidewalks, consistent with methods previously employed in city planning and neighborhood survey research</w:t>
+      </w:r>
       <w:r>
         <w:t>.</w:t>
       </w:r>
       <w:r>
         <w:t xml:space="preserve"> This grading system </w:t>
       </w:r>
-      <w:del w:id="83" w:author="Andrew Abbott" w:date="2017-07-04T17:26:00Z">
-        <w:r>
-          <w:delText xml:space="preserve">will </w:delText>
-        </w:r>
-      </w:del>
       <w:r>
         <w:t>consider</w:t>
       </w:r>
-      <w:ins w:id="84" w:author="Andrew Abbott" w:date="2017-07-04T17:26:00Z">
-        <w:r>
-          <w:t>s</w:t>
-        </w:r>
-      </w:ins>
-      <w:r>
-        <w:t xml:space="preserve"> features such as “obstacles”, condition of the sidewalk, and presence of sidewalk transitions in order to provide a grade for a</w:t>
+      <w:r>
+        <w:t>s</w:t>
+      </w:r>
+      <w:r>
+        <w:t xml:space="preserve"> features such as “obstacles”, condition of the sidewalk, and presence of sidewalk transitions </w:t>
+      </w:r>
+      <w:r>
+        <w:t>to</w:t>
+      </w:r>
+      <w:r>
+        <w:t xml:space="preserve"> provide a grade for a</w:t>
       </w:r>
       <w:r>
         <w:t xml:space="preserve"> set of sidewalk training data.</w:t>
@@ -1114,38 +697,49 @@
       <w:r>
         <w:t xml:space="preserve"> </w:t>
       </w:r>
-      <w:del w:id="85" w:author="Andrew Abbott" w:date="2017-07-04T17:27:00Z">
-        <w:r>
-          <w:delText xml:space="preserve">Once </w:delText>
-        </w:r>
-      </w:del>
-      <w:ins w:id="86" w:author="Andrew Abbott" w:date="2017-07-04T17:27:00Z">
-        <w:r>
-          <w:t>Using</w:t>
-        </w:r>
-        <w:r>
-          <w:t xml:space="preserve"> </w:t>
-        </w:r>
-      </w:ins>
-      <w:r>
-        <w:t>an appropriate training set has been created</w:t>
-      </w:r>
-      <w:ins w:id="87" w:author="Dennis Murray" w:date="2017-07-04T11:13:00Z">
-        <w:r>
-          <w:t xml:space="preserve"> or obtained from prior research from the Project Sidewalk team</w:t>
-        </w:r>
-      </w:ins>
-      <w:r>
-        <w:t xml:space="preserve">, the goal is to train a convolutional neural network to correctly classify ungraded sidewalks in order to recommend and prioritize sidewalk repairs. </w:t>
+      <w:r>
+        <w:t xml:space="preserve">Using </w:t>
+      </w:r>
+      <w:r>
+        <w:t xml:space="preserve">an appropriate training set </w:t>
+      </w:r>
+      <w:r>
+        <w:t>obtained from prior research from the Project Sidewalk team</w:t>
+      </w:r>
+      <w:r>
+        <w:t xml:space="preserve">, </w:t>
+      </w:r>
+      <w:r>
+        <w:t>this project</w:t>
+      </w:r>
+      <w:r>
+        <w:t xml:space="preserve"> train</w:t>
+      </w:r>
+      <w:r>
+        <w:t>s</w:t>
+      </w:r>
+      <w:r>
+        <w:t xml:space="preserve"> a convolutional neural network to correctly classify ungraded sidewalks </w:t>
+      </w:r>
+      <w:r>
+        <w:t>to</w:t>
+      </w:r>
+      <w:r>
+        <w:t xml:space="preserve"> recommend and prioritize sidewalk repairs. </w:t>
       </w:r>
       <w:r>
         <w:t>After</w:t>
       </w:r>
       <w:r>
-        <w:t xml:space="preserve"> the initial training phase is complete, the model may</w:t>
-      </w:r>
-      <w:r>
-        <w:t xml:space="preserve"> be modified</w:t>
+        <w:t xml:space="preserve"> the initial training phase is complete, the model </w:t>
+      </w:r>
+      <w:r>
+        <w:t>is</w:t>
+      </w:r>
+      <w:bookmarkStart w:id="1" w:name="_GoBack"/>
+      <w:bookmarkEnd w:id="1"/>
+      <w:r>
+        <w:t xml:space="preserve"> modified</w:t>
       </w:r>
       <w:r>
         <w:t xml:space="preserve"> </w:t>
@@ -1159,27 +753,11 @@
       <w:r>
         <w:t xml:space="preserve"> and personal geo-location data in order to help the model better generalize to the test data.  </w:t>
       </w:r>
-    </w:p>
-    <w:p>
-      <w:pPr>
-        <w:pStyle w:val="p1a"/>
-        <w:ind w:firstLine="230"/>
-        <w:pPrChange w:id="88" w:author="Andrew Abbott" w:date="2017-07-04T17:45:00Z">
-          <w:pPr>
-            <w:ind w:firstLine="0"/>
-          </w:pPr>
-        </w:pPrChange>
-      </w:pPr>
     </w:p>
     <w:p>
       <w:pPr>
         <w:pStyle w:val="heading10"/>
         <w:ind w:firstLine="230"/>
-        <w:pPrChange w:id="89" w:author="Andrew Abbott" w:date="2017-07-04T17:45:00Z">
-          <w:pPr>
-            <w:pStyle w:val="heading10"/>
-          </w:pPr>
-        </w:pPrChange>
       </w:pPr>
       <w:r>
         <w:lastRenderedPageBreak/>
@@ -1195,11 +773,6 @@
     <w:p>
       <w:pPr>
         <w:ind w:firstLine="230"/>
-        <w:pPrChange w:id="90" w:author="Andrew Abbott" w:date="2017-07-04T17:45:00Z">
-          <w:pPr>
-            <w:ind w:firstLine="709"/>
-          </w:pPr>
-        </w:pPrChange>
       </w:pPr>
       <w:r>
         <w:t>Image r</w:t>
@@ -1229,62 +802,28 @@
     <w:p>
       <w:pPr>
         <w:ind w:firstLine="230"/>
-        <w:pPrChange w:id="91" w:author="Andrew Abbott" w:date="2017-07-04T17:45:00Z">
-          <w:pPr>
-            <w:ind w:firstLine="709"/>
-          </w:pPr>
-        </w:pPrChange>
-      </w:pPr>
-      <w:del w:id="92" w:author="Dennis Murray" w:date="2017-07-04T11:16:00Z">
-        <w:r>
-          <w:delText>One</w:delText>
-        </w:r>
-        <w:r>
-          <w:delText xml:space="preserve"> project which has provided meaningful advancements for this project is </w:delText>
-        </w:r>
-      </w:del>
+      </w:pPr>
       <w:r>
         <w:t>Bahlman,</w:t>
       </w:r>
       <w:r>
         <w:t xml:space="preserve"> Zhu, and Pelkofer’s work </w:t>
       </w:r>
-      <w:ins w:id="93" w:author="Andrew Abbott" w:date="2017-07-04T17:21:00Z">
-        <w:r>
-          <w:t>[3]</w:t>
-        </w:r>
-      </w:ins>
-      <w:del w:id="94" w:author="Andrew Abbott" w:date="2017-07-04T17:21:00Z">
-        <w:r>
-          <w:delText>(3)</w:delText>
-        </w:r>
-      </w:del>
-      <w:ins w:id="95" w:author="Dennis Murray" w:date="2017-07-04T11:17:00Z">
-        <w:r>
-          <w:t xml:space="preserve"> provided meaningful advancements in image element detection and classification</w:t>
-        </w:r>
-      </w:ins>
+      <w:r>
+        <w:t>[3]</w:t>
+      </w:r>
+      <w:r>
+        <w:t xml:space="preserve"> provided meaningful advancements in image element detection and classification</w:t>
+      </w:r>
       <w:r>
         <w:t xml:space="preserve">. </w:t>
       </w:r>
       <w:r>
         <w:t xml:space="preserve">In this paper, the authors built upon their previous research involving shape and color recognition to help classify street signs and </w:t>
       </w:r>
-      <w:del w:id="96" w:author="Dennis Murray" w:date="2017-07-04T11:15:00Z">
-        <w:r>
-          <w:delText xml:space="preserve">street </w:delText>
-        </w:r>
-      </w:del>
-      <w:ins w:id="97" w:author="Dennis Murray" w:date="2017-07-04T11:15:00Z">
-        <w:r>
-          <w:t>traffic signals</w:t>
-        </w:r>
-      </w:ins>
-      <w:del w:id="98" w:author="Dennis Murray" w:date="2017-07-04T11:16:00Z">
-        <w:r>
-          <w:delText>lights</w:delText>
-        </w:r>
-      </w:del>
+      <w:r>
+        <w:t>traffic signals</w:t>
+      </w:r>
       <w:r>
         <w:t xml:space="preserve">. Their work is interesting in that it has a 2-step approach where if the model fails on the first classification </w:t>
       </w:r>
@@ -1301,11 +840,6 @@
     <w:p>
       <w:pPr>
         <w:ind w:firstLine="230"/>
-        <w:pPrChange w:id="99" w:author="Andrew Abbott" w:date="2017-07-04T17:45:00Z">
-          <w:pPr>
-            <w:ind w:firstLine="709"/>
-          </w:pPr>
-        </w:pPrChange>
       </w:pPr>
       <w:r>
         <w:t>Another important piece of re</w:t>
@@ -1325,32 +859,18 @@
       <w:r>
         <w:t xml:space="preserve">atural Scene Categories” </w:t>
       </w:r>
-      <w:ins w:id="100" w:author="Andrew Abbott" w:date="2017-07-04T17:21:00Z">
-        <w:r>
-          <w:t>[4]</w:t>
-        </w:r>
-      </w:ins>
-      <w:del w:id="101" w:author="Andrew Abbott" w:date="2017-07-04T17:21:00Z">
-        <w:r>
-          <w:delText>(4)</w:delText>
-        </w:r>
-      </w:del>
+      <w:r>
+        <w:t>[4]</w:t>
+      </w:r>
       <w:r>
         <w:t xml:space="preserve">. </w:t>
       </w:r>
       <w:r>
         <w:t xml:space="preserve">In this paper, the authors provided </w:t>
       </w:r>
-      <w:del w:id="102" w:author="Dennis Murray" w:date="2017-07-04T11:17:00Z">
-        <w:r>
-          <w:delText>a very meaningful</w:delText>
-        </w:r>
-      </w:del>
-      <w:ins w:id="103" w:author="Dennis Murray" w:date="2017-07-04T11:17:00Z">
-        <w:r>
-          <w:t>an</w:t>
-        </w:r>
-      </w:ins>
+      <w:r>
+        <w:t>an</w:t>
+      </w:r>
       <w:r>
         <w:t xml:space="preserve"> approach that allowed for very hands-off model building. This model will potentially provide a structure for our model should we encounter any issues with sparse image objects that are hard to classify correctly. In the model, the computer attempts to use human-based rules to classify image objects. Essentially, each image is broken down into a series of codebook images and reoccurring eleme</w:t>
       </w:r>
@@ -1391,11 +911,6 @@
     <w:p>
       <w:pPr>
         <w:ind w:firstLine="230"/>
-        <w:pPrChange w:id="104" w:author="Andrew Abbott" w:date="2017-07-04T17:45:00Z">
-          <w:pPr>
-            <w:ind w:firstLine="709"/>
-          </w:pPr>
-        </w:pPrChange>
       </w:pPr>
       <w:r>
         <w:t>An</w:t>
@@ -1452,34 +967,14 @@
         <w:t>networks and their potential pitfalls.</w:t>
       </w:r>
       <w:r>
-        <w:t xml:space="preserve"> </w:t>
-      </w:r>
-      <w:del w:id="105" w:author="Dennis Murray" w:date="2017-07-04T11:18:00Z">
-        <w:r>
-          <w:delText xml:space="preserve">One such application of neural networks for image recognition was </w:delText>
-        </w:r>
-        <w:r>
-          <w:delText xml:space="preserve">demonstrated by </w:delText>
-        </w:r>
-      </w:del>
-      <w:r>
-        <w:t xml:space="preserve">Goodfellow and a team from Google </w:t>
-      </w:r>
-      <w:ins w:id="106" w:author="Andrew Abbott" w:date="2017-07-04T17:21:00Z">
-        <w:r>
-          <w:t>[5]</w:t>
-        </w:r>
-      </w:ins>
-      <w:del w:id="107" w:author="Andrew Abbott" w:date="2017-07-04T17:21:00Z">
-        <w:r>
-          <w:delText>(5)</w:delText>
-        </w:r>
-      </w:del>
-      <w:ins w:id="108" w:author="Dennis Murray" w:date="2017-07-04T11:18:00Z">
-        <w:r>
-          <w:t xml:space="preserve"> showed an application of neural networks for image recognition</w:t>
-        </w:r>
-      </w:ins>
+        <w:t xml:space="preserve"> Goodfellow and a team from Google </w:t>
+      </w:r>
+      <w:r>
+        <w:t>[5]</w:t>
+      </w:r>
+      <w:r>
+        <w:t xml:space="preserve"> showed an application of neural networks for image recognition</w:t>
+      </w:r>
       <w:r>
         <w:t>. In this work, Goodfellow applied the DistBelief method for neural networks combined with Google Streetview images to recognize multi-digit nu</w:t>
       </w:r>
@@ -1538,19 +1033,9 @@
         <w:lastRenderedPageBreak/>
         <w:t>the human benchmark of 98%</w:t>
       </w:r>
-      <w:ins w:id="109" w:author="Dennis Murray" w:date="2017-07-04T11:19:00Z">
-        <w:r>
-          <w:t xml:space="preserve"> that was the target of the project</w:t>
-        </w:r>
-      </w:ins>
-      <w:del w:id="110" w:author="Dennis Murray" w:date="2017-07-04T11:19:00Z">
-        <w:r>
-          <w:delText xml:space="preserve"> for which</w:delText>
-        </w:r>
-        <w:r>
-          <w:delText xml:space="preserve"> the researchers were shooting</w:delText>
-        </w:r>
-      </w:del>
+      <w:r>
+        <w:t xml:space="preserve"> that was the target of the project</w:t>
+      </w:r>
       <w:r>
         <w:t>.</w:t>
       </w:r>
@@ -1573,11 +1058,6 @@
     <w:p>
       <w:pPr>
         <w:ind w:firstLine="230"/>
-        <w:pPrChange w:id="111" w:author="Andrew Abbott" w:date="2017-07-04T17:45:00Z">
-          <w:pPr>
-            <w:ind w:firstLine="709"/>
-          </w:pPr>
-        </w:pPrChange>
       </w:pPr>
       <w:r>
         <w:t>Convolutional neural networks have also been used to improve the solutions submitted in the ImageNet Large-Scal</w:t>
@@ -1591,16 +1071,9 @@
       <w:r>
         <w:t xml:space="preserve"> </w:t>
       </w:r>
-      <w:ins w:id="112" w:author="Andrew Abbott" w:date="2017-07-04T17:21:00Z">
-        <w:r>
-          <w:t>[6]</w:t>
-        </w:r>
-      </w:ins>
-      <w:del w:id="113" w:author="Andrew Abbott" w:date="2017-07-04T17:21:00Z">
-        <w:r>
-          <w:delText>(6)</w:delText>
-        </w:r>
-      </w:del>
+      <w:r>
+        <w:t>[6]</w:t>
+      </w:r>
       <w:r>
         <w:t>, the team used convolutional neural networks combined with several other approaches to achieve one of the highest accuracy leve</w:t>
       </w:r>
@@ -1614,25 +1087,13 @@
     <w:p>
       <w:pPr>
         <w:ind w:firstLine="230"/>
-        <w:pPrChange w:id="114" w:author="Andrew Abbott" w:date="2017-07-04T17:45:00Z">
-          <w:pPr>
-            <w:ind w:firstLine="709"/>
-          </w:pPr>
-        </w:pPrChange>
       </w:pPr>
       <w:r>
         <w:t xml:space="preserve">Another important piece of research was Clarke et al’s </w:t>
       </w:r>
-      <w:ins w:id="115" w:author="Andrew Abbott" w:date="2017-07-04T17:21:00Z">
-        <w:r>
-          <w:t>[13]</w:t>
-        </w:r>
-      </w:ins>
-      <w:del w:id="116" w:author="Andrew Abbott" w:date="2017-07-04T17:21:00Z">
-        <w:r>
-          <w:delText>(13)</w:delText>
-        </w:r>
-      </w:del>
+      <w:r>
+        <w:t>[13]</w:t>
+      </w:r>
       <w:r>
         <w:t xml:space="preserve"> audit of Stree</w:t>
       </w:r>
@@ -1669,66 +1130,30 @@
       <w:r>
         <w:t>subjective measures</w:t>
       </w:r>
-      <w:ins w:id="117" w:author="Dennis Murray" w:date="2017-07-04T11:20:00Z">
-        <w:r>
-          <w:t xml:space="preserve"> like</w:t>
-        </w:r>
-      </w:ins>
-      <w:del w:id="118" w:author="Dennis Murray" w:date="2017-07-04T11:20:00Z">
-        <w:r>
-          <w:delText>, such as</w:delText>
-        </w:r>
-      </w:del>
-      <w:r>
-        <w:t xml:space="preserve"> sidewalk quality</w:t>
-      </w:r>
-      <w:del w:id="119" w:author="Dennis Murray" w:date="2017-07-04T11:20:00Z">
-        <w:r>
-          <w:delText>,</w:delText>
-        </w:r>
-      </w:del>
-      <w:r>
-        <w:t xml:space="preserve"> ha</w:t>
-      </w:r>
-      <w:ins w:id="120" w:author="Dennis Murray" w:date="2017-07-04T11:20:00Z">
-        <w:r>
-          <w:t>ve</w:t>
-        </w:r>
-      </w:ins>
-      <w:del w:id="121" w:author="Dennis Murray" w:date="2017-07-04T11:20:00Z">
-        <w:r>
-          <w:delText>s</w:delText>
-        </w:r>
-      </w:del>
+      <w:r>
+        <w:t xml:space="preserve"> like</w:t>
+      </w:r>
+      <w:r>
+        <w:t xml:space="preserve"> sidewalk quality ha</w:t>
+      </w:r>
+      <w:r>
+        <w:t>ve</w:t>
+      </w:r>
       <w:r>
         <w:t xml:space="preserve"> much lower consistency between </w:t>
       </w:r>
-      <w:ins w:id="122" w:author="Dennis Murray" w:date="2017-07-04T11:20:00Z">
-        <w:r>
-          <w:t xml:space="preserve">observation via </w:t>
-        </w:r>
-      </w:ins>
+      <w:r>
+        <w:t xml:space="preserve">observation via </w:t>
+      </w:r>
       <w:r>
         <w:t>Streetv</w:t>
       </w:r>
       <w:r>
         <w:t xml:space="preserve">iew and </w:t>
       </w:r>
-      <w:ins w:id="123" w:author="Dennis Murray" w:date="2017-07-04T11:20:00Z">
-        <w:r>
-          <w:t xml:space="preserve">in-person </w:t>
-        </w:r>
-      </w:ins>
-      <w:del w:id="124" w:author="Dennis Murray" w:date="2017-07-04T11:20:00Z">
-        <w:r>
-          <w:delText>the observed condition</w:delText>
-        </w:r>
-      </w:del>
-      <w:ins w:id="125" w:author="Dennis Murray" w:date="2017-07-04T11:20:00Z">
-        <w:r>
-          <w:t>observation and grading</w:t>
-        </w:r>
-      </w:ins>
+      <w:r>
+        <w:t>in-person observation and grading</w:t>
+      </w:r>
       <w:r>
         <w:t>.</w:t>
       </w:r>
@@ -1769,25 +1194,13 @@
     <w:p>
       <w:pPr>
         <w:ind w:firstLine="230"/>
-        <w:pPrChange w:id="126" w:author="Andrew Abbott" w:date="2017-07-04T17:45:00Z">
-          <w:pPr>
-            <w:ind w:firstLine="709"/>
-          </w:pPr>
-        </w:pPrChange>
       </w:pPr>
       <w:r>
         <w:t xml:space="preserve">While it is important to see that our research problem can be solved via machine learning techniques, it is also important to see that there is indeed a reason for the application of these techniques to solve the task at hand. Therefore, it is important to see that improving sidewalk quality, coupled with other factors can lead to better health for society overall. In Haina et al </w:t>
       </w:r>
-      <w:ins w:id="127" w:author="Andrew Abbott" w:date="2017-07-04T17:20:00Z">
-        <w:r>
-          <w:t>[11]</w:t>
-        </w:r>
-      </w:ins>
-      <w:del w:id="128" w:author="Andrew Abbott" w:date="2017-07-04T17:20:00Z">
-        <w:r>
-          <w:delText>(11)</w:delText>
-        </w:r>
-      </w:del>
+      <w:r>
+        <w:t>[11]</w:t>
+      </w:r>
       <w:r>
         <w:t xml:space="preserve">, the researchers looked at signal data such as walkability of neighborhoods in relation to the overall health of the individuals in the area. The evidence used to provide insight into the improved environment of an area was sanitation practices and tobacco sales restriction. This coupled with increased walkability of an area leads to higher levels of physical activity and better health over time. </w:t>
       </w:r>
@@ -1795,19 +1208,9 @@
     <w:p>
       <w:pPr>
         <w:ind w:firstLine="230"/>
-        <w:pPrChange w:id="129" w:author="Andrew Abbott" w:date="2017-07-04T17:45:00Z">
-          <w:pPr>
-            <w:ind w:firstLine="709"/>
-          </w:pPr>
-        </w:pPrChange>
-      </w:pPr>
-      <w:r>
-        <w:t xml:space="preserve">The fourth area </w:t>
-      </w:r>
-      <w:bookmarkStart w:id="130" w:name="_GoBack"/>
-      <w:bookmarkEnd w:id="130"/>
-      <w:r>
-        <w:t>of research for this project focused on the general health benefit</w:t>
+      </w:pPr>
+      <w:r>
+        <w:t>The fourth area of research for this project focused on the general health benefit</w:t>
       </w:r>
       <w:r>
         <w:t xml:space="preserve">s of neighborhood walkability. </w:t>
@@ -1815,16 +1218,9 @@
       <w:r>
         <w:t xml:space="preserve">Deehr and Shumann </w:t>
       </w:r>
-      <w:ins w:id="131" w:author="Andrew Abbott" w:date="2017-07-04T17:20:00Z">
-        <w:r>
-          <w:t>[7]</w:t>
-        </w:r>
-      </w:ins>
-      <w:del w:id="132" w:author="Andrew Abbott" w:date="2017-07-04T17:20:00Z">
-        <w:r>
-          <w:delText>(7)</w:delText>
-        </w:r>
-      </w:del>
+      <w:r>
+        <w:t>[7]</w:t>
+      </w:r>
       <w:r>
         <w:t xml:space="preserve"> provided work for five different neighborhoods in the Seattle area. Their research </w:t>
       </w:r>
@@ -1855,21 +1251,9 @@
       <w:r>
         <w:t xml:space="preserve">ly, in Richardson,Troxel et al </w:t>
       </w:r>
-      <w:del w:id="133" w:author="Andrew Abbott" w:date="2017-07-04T17:20:00Z">
-        <w:r>
-          <w:delText>(10</w:delText>
-        </w:r>
-      </w:del>
-      <w:ins w:id="134" w:author="Andrew Abbott" w:date="2017-07-04T17:20:00Z">
-        <w:r>
-          <w:t>[10]</w:t>
-        </w:r>
-      </w:ins>
-      <w:del w:id="135" w:author="Andrew Abbott" w:date="2017-07-04T17:19:00Z">
-        <w:r>
-          <w:delText>)</w:delText>
-        </w:r>
-      </w:del>
+      <w:r>
+        <w:t>[10]</w:t>
+      </w:r>
       <w:r>
         <w:t>, the authors sought to understand whether factors such as green space and walkability resulted in “moderate to vigorous physical activity” for the residents of randomly selected neighborhoods in Pittsburg, PA</w:t>
       </w:r>
@@ -1893,14 +1277,6 @@
     <w:p>
       <w:pPr>
         <w:ind w:firstLine="230"/>
-        <w:rPr>
-          <w:del w:id="136" w:author="Andrew Abbott" w:date="2017-07-04T17:45:00Z"/>
-        </w:rPr>
-        <w:pPrChange w:id="137" w:author="Andrew Abbott" w:date="2017-07-04T17:45:00Z">
-          <w:pPr>
-            <w:ind w:firstLine="709"/>
-          </w:pPr>
-        </w:pPrChange>
       </w:pPr>
       <w:r>
         <w:t>Overall, our research helped us layout the precedent for image recognition, understand the application of the specific type of model that we are attempting to build, evaluate the effectiveness of proper infrastructure, and provide statistical affirmation of the health and societal ben</w:t>
@@ -1911,39 +1287,11 @@
       <w:r>
         <w:t xml:space="preserve"> With this knowledge established, we can make the case for our model to be used for the stated application problem.</w:t>
       </w:r>
-    </w:p>
-    <w:p>
-      <w:pPr>
-        <w:ind w:firstLine="230"/>
-        <w:rPr>
-          <w:del w:id="138" w:author="Andrew Abbott" w:date="2017-07-04T17:45:00Z"/>
-        </w:rPr>
-        <w:pPrChange w:id="139" w:author="Andrew Abbott" w:date="2017-07-04T17:45:00Z">
-          <w:pPr>
-            <w:ind w:firstLine="0"/>
-          </w:pPr>
-        </w:pPrChange>
-      </w:pPr>
-    </w:p>
-    <w:p>
-      <w:pPr>
-        <w:ind w:firstLine="230"/>
-        <w:pPrChange w:id="140" w:author="Andrew Abbott" w:date="2017-07-04T17:45:00Z">
-          <w:pPr>
-            <w:ind w:firstLine="0"/>
-          </w:pPr>
-        </w:pPrChange>
-      </w:pPr>
     </w:p>
     <w:p>
       <w:pPr>
         <w:pStyle w:val="heading10"/>
         <w:ind w:firstLine="230"/>
-        <w:pPrChange w:id="141" w:author="Andrew Abbott" w:date="2017-07-04T17:45:00Z">
-          <w:pPr>
-            <w:pStyle w:val="heading10"/>
-          </w:pPr>
-        </w:pPrChange>
       </w:pPr>
       <w:r>
         <w:t>4</w:t>
@@ -1958,11 +1306,6 @@
     <w:p>
       <w:pPr>
         <w:ind w:firstLine="230"/>
-        <w:pPrChange w:id="142" w:author="Andrew Abbott" w:date="2017-07-04T17:45:00Z">
-          <w:pPr>
-            <w:ind w:firstLine="0"/>
-          </w:pPr>
-        </w:pPrChange>
       </w:pPr>
       <w:r>
         <w:t>For this model, we will be applying a convolutional neural network to train and ultimately score a series of Google Streetview images of the Dallas metropolitan area.  This project will help the City of Dallas better prioritize infrastructure projects with potential extensions be</w:t>
@@ -1977,17 +1320,7 @@
     <w:p>
       <w:pPr>
         <w:ind w:firstLine="230"/>
-        <w:pPrChange w:id="143" w:author="Andrew Abbott" w:date="2017-07-04T17:45:00Z">
-          <w:pPr>
-            <w:ind w:firstLine="0"/>
-          </w:pPr>
-        </w:pPrChange>
-      </w:pPr>
-      <w:del w:id="144" w:author="Andrew Abbott" w:date="2017-07-04T17:45:00Z">
-        <w:r>
-          <w:tab/>
-        </w:r>
-      </w:del>
+      </w:pPr>
       <w:r>
         <w:t xml:space="preserve">The training data used in this model came from the University of Maryland’s Project Sidewalk. </w:t>
       </w:r>
@@ -2004,15 +1337,7 @@
         <w:t>onment that they are assessing, r</w:t>
       </w:r>
       <w:r>
-        <w:t xml:space="preserve">ather they assess the sidewalk from their home computers. Users are </w:t>
-      </w:r>
-      <w:del w:id="145" w:author="Dennis Murray" w:date="2017-07-04T11:22:00Z">
-        <w:r>
-          <w:delText xml:space="preserve">essentially </w:delText>
-        </w:r>
-      </w:del>
-      <w:r>
-        <w:t>dropped into a Google Streetview environment and then told to identify and grade a potent</w:t>
+        <w:t>ather they assess the sidewalk from their home computers. Users are dropped into a Google Streetview environment and then told to identify and grade a potent</w:t>
       </w:r>
       <w:r>
         <w:t>ial feature in the given image.</w:t>
@@ -2048,51 +1373,60 @@
         <w:t xml:space="preserve">The data has been shared via a Box repository on the cloud where a series of panoramic images have been dropped for our consumption into the algorithm. </w:t>
       </w:r>
       <w:r>
+        <w:t>(</w:t>
+      </w:r>
+      <w:r>
         <w:rPr>
           <w:b/>
         </w:rPr>
         <w:t>UPDATE</w:t>
       </w:r>
       <w:r>
-        <w:t xml:space="preserve"> – we are currently working on a piece of code that is able to ingest these images and understand which pixel values constitute obstacles or sidewalk features that we are interested in for this study.  </w:t>
+        <w:t xml:space="preserve"> – we are currently working on a piece of code that is able to ingest these images and understand which pixel values constitute obstacles or sidewalk features that we are</w:t>
+      </w:r>
+      <w:r>
+        <w:t xml:space="preserve"> interested in for this study.)</w:t>
       </w:r>
     </w:p>
     <w:p>
       <w:pPr>
         <w:ind w:firstLine="230"/>
-        <w:pPrChange w:id="146" w:author="Andrew Abbott" w:date="2017-07-04T17:45:00Z">
-          <w:pPr>
-            <w:ind w:firstLine="0"/>
-          </w:pPr>
-        </w:pPrChange>
-      </w:pPr>
-      <w:del w:id="147" w:author="Andrew Abbott" w:date="2017-07-04T17:45:00Z">
-        <w:r>
-          <w:tab/>
-        </w:r>
-      </w:del>
-      <w:r>
-        <w:t>The test data that we are using will be an area of focus on the So</w:t>
+      </w:pPr>
+      <w:r>
+        <w:t xml:space="preserve">The test data that we are using </w:t>
+      </w:r>
+      <w:r>
+        <w:t>is</w:t>
+      </w:r>
+      <w:r>
+        <w:t xml:space="preserve"> an area of focus on the So</w:t>
       </w:r>
       <w:r>
         <w:t>uth side of the City of Dallas.</w:t>
       </w:r>
       <w:r>
-        <w:t xml:space="preserve"> This is an area where a great deal of funding and </w:t>
-      </w:r>
-      <w:del w:id="148" w:author="Dennis Murray" w:date="2017-07-04T11:22:00Z">
-        <w:r>
-          <w:delText>re</w:delText>
-        </w:r>
-      </w:del>
-      <w:r>
-        <w:t xml:space="preserve">gentrification has been focused. In order to ensure that the neighborhoods are getting the correct amount of funding, we will be focusing in on </w:t>
+        <w:t xml:space="preserve"> This is an area where a great deal of funding and gentrification has been focused. </w:t>
+      </w:r>
+      <w:r>
+        <w:t>To</w:t>
+      </w:r>
+      <w:r>
+        <w:t xml:space="preserve"> ensure that the neighborhoods are getting the correct amount of funding, we </w:t>
+      </w:r>
+      <w:r>
+        <w:t>focus</w:t>
+      </w:r>
+      <w:r>
+        <w:t xml:space="preserve"> in on </w:t>
       </w:r>
       <w:r>
         <w:t>this area of the city to start.</w:t>
       </w:r>
       <w:r>
-        <w:t xml:space="preserve"> We will use the </w:t>
+        <w:t xml:space="preserve"> We</w:t>
+      </w:r>
+      <w:r>
+        <w:t xml:space="preserve"> use the </w:t>
       </w:r>
       <w:r>
         <w:t xml:space="preserve">Google Streeview API in Python in order to download the proper number </w:t>
@@ -2101,11 +1435,17 @@
         <w:t>of images to test for the area.</w:t>
       </w:r>
       <w:r>
-        <w:t xml:space="preserve"> We have currently not decided on image spacing as we are still </w:t>
+        <w:t xml:space="preserve"> </w:t>
+      </w:r>
+      <w:r>
+        <w:t>(</w:t>
+      </w:r>
+      <w:r>
+        <w:t xml:space="preserve">We have currently not decided on image spacing as we are still working on the process for </w:t>
       </w:r>
       <w:r>
         <w:lastRenderedPageBreak/>
-        <w:t>working on the process for loading the images into</w:t>
+        <w:t>loading the images into</w:t>
       </w:r>
       <w:r>
         <w:t xml:space="preserve"> the environment appropriately.</w:t>
@@ -2113,29 +1453,34 @@
       <w:r>
         <w:t xml:space="preserve"> Once we have the data downloaded into the appropriate repository we will be able to test the data collected.</w:t>
       </w:r>
+      <w:r>
+        <w:t>)</w:t>
+      </w:r>
     </w:p>
     <w:p>
       <w:pPr>
         <w:ind w:firstLine="230"/>
-        <w:pPrChange w:id="149" w:author="Andrew Abbott" w:date="2017-07-04T17:45:00Z">
-          <w:pPr>
-            <w:ind w:firstLine="0"/>
-          </w:pPr>
-        </w:pPrChange>
-      </w:pPr>
-      <w:del w:id="150" w:author="Andrew Abbott" w:date="2017-07-04T17:45:00Z">
-        <w:r>
-          <w:tab/>
-        </w:r>
-      </w:del>
-      <w:r>
-        <w:t>The algorithm that we are using is a convolutional neural network.  Convolutional neural networks have been applied to this sort of problem on many occasions and are basically the go-to approach to</w:t>
+      </w:pPr>
+      <w:r>
+        <w:t>The algorithm that we are using is a</w:t>
+      </w:r>
+      <w:r>
+        <w:t xml:space="preserve"> convolutional neural network. </w:t>
+      </w:r>
+      <w:r>
+        <w:t>Convolutional neural networks have been applied to this sort of problem on many occasions and are basically the go-to approach to</w:t>
       </w:r>
       <w:r>
         <w:t xml:space="preserve"> solving this sort of problem.</w:t>
       </w:r>
       <w:r>
-        <w:t xml:space="preserve"> These algorithms are especially strong when the training data is of the level of quality that we have from the University of Maryland. While the convolutional neural network approach will be the approach that we start with, we may take an approach using different deep learning approaches such as Deep Believe Networks or </w:t>
+        <w:t xml:space="preserve"> These algorithms are especially strong when the training data is of the level of quality that we have from the University of Maryland. While the convolutional neural network approach </w:t>
+      </w:r>
+      <w:r>
+        <w:t>is</w:t>
+      </w:r>
+      <w:r>
+        <w:t xml:space="preserve"> the approach that we start with, we may take an approach using different deep learning approaches such as Deep Believe Networks or </w:t>
       </w:r>
       <w:r>
         <w:t>stacked denoising autoencoders.</w:t>
@@ -2262,17 +1607,9 @@
       <w:pPr>
         <w:ind w:firstLine="0"/>
       </w:pPr>
-      <w:commentRangeStart w:id="151"/>
       <w:r>
         <w:t>Development of Machine Learning/Neural Network, Cross Validation, Testing</w:t>
       </w:r>
-      <w:commentRangeEnd w:id="151"/>
-      <w:r>
-        <w:rPr>
-          <w:rStyle w:val="CommentReference"/>
-        </w:rPr>
-        <w:commentReference w:id="151"/>
-      </w:r>
     </w:p>
     <w:p>
       <w:pPr>
@@ -2329,7 +1666,7 @@
       <w:r>
         <w:t xml:space="preserve">The address for this project’s Github page is: </w:t>
       </w:r>
-      <w:hyperlink r:id="rId11" w:history="1">
+      <w:hyperlink r:id="rId8" w:history="1">
         <w:r>
           <w:rPr>
             <w:rStyle w:val="Hyperlink"/>
@@ -2349,11 +1686,6 @@
           <w:tab w:val="left" w:pos="360"/>
         </w:tabs>
         <w:ind w:left="360" w:hanging="360"/>
-        <w:pPrChange w:id="152" w:author="Andrew Abbott" w:date="2017-07-04T17:18:00Z">
-          <w:pPr>
-            <w:pStyle w:val="heading10"/>
-          </w:pPr>
-        </w:pPrChange>
       </w:pPr>
       <w:r>
         <w:t>References</w:t>
@@ -2379,19 +1711,6 @@
           <w:sz w:val="20"/>
           <w:szCs w:val="20"/>
         </w:rPr>
-        <w:pPrChange w:id="153" w:author="Andrew Abbott" w:date="2017-07-04T17:18:00Z">
-          <w:pPr>
-            <w:pStyle w:val="ListParagraph"/>
-            <w:numPr>
-              <w:numId w:val="4"/>
-            </w:numPr>
-            <w:autoSpaceDE w:val="0"/>
-            <w:autoSpaceDN w:val="0"/>
-            <w:adjustRightInd w:val="0"/>
-            <w:spacing w:after="0" w:line="240" w:lineRule="auto"/>
-            <w:ind w:hanging="360"/>
-          </w:pPr>
-        </w:pPrChange>
       </w:pPr>
       <w:r>
         <w:rPr>
@@ -2433,19 +1752,6 @@
           <w:sz w:val="20"/>
           <w:szCs w:val="20"/>
         </w:rPr>
-        <w:pPrChange w:id="154" w:author="Andrew Abbott" w:date="2017-07-04T17:18:00Z">
-          <w:pPr>
-            <w:pStyle w:val="ListParagraph"/>
-            <w:numPr>
-              <w:numId w:val="4"/>
-            </w:numPr>
-            <w:autoSpaceDE w:val="0"/>
-            <w:autoSpaceDN w:val="0"/>
-            <w:adjustRightInd w:val="0"/>
-            <w:spacing w:after="0" w:line="240" w:lineRule="auto"/>
-            <w:ind w:hanging="360"/>
-          </w:pPr>
-        </w:pPrChange>
       </w:pPr>
       <w:r>
         <w:rPr>
@@ -2477,19 +1783,6 @@
           <w:sz w:val="20"/>
           <w:szCs w:val="20"/>
         </w:rPr>
-        <w:pPrChange w:id="155" w:author="Andrew Abbott" w:date="2017-07-04T17:18:00Z">
-          <w:pPr>
-            <w:pStyle w:val="ListParagraph"/>
-            <w:numPr>
-              <w:numId w:val="4"/>
-            </w:numPr>
-            <w:autoSpaceDE w:val="0"/>
-            <w:autoSpaceDN w:val="0"/>
-            <w:adjustRightInd w:val="0"/>
-            <w:spacing w:after="0" w:line="240" w:lineRule="auto"/>
-            <w:ind w:hanging="360"/>
-          </w:pPr>
-        </w:pPrChange>
       </w:pPr>
       <w:r>
         <w:rPr>
@@ -2521,19 +1814,6 @@
           <w:sz w:val="20"/>
           <w:szCs w:val="20"/>
         </w:rPr>
-        <w:pPrChange w:id="156" w:author="Andrew Abbott" w:date="2017-07-04T17:18:00Z">
-          <w:pPr>
-            <w:pStyle w:val="ListParagraph"/>
-            <w:numPr>
-              <w:numId w:val="4"/>
-            </w:numPr>
-            <w:autoSpaceDE w:val="0"/>
-            <w:autoSpaceDN w:val="0"/>
-            <w:adjustRightInd w:val="0"/>
-            <w:spacing w:after="0" w:line="240" w:lineRule="auto"/>
-            <w:ind w:hanging="360"/>
-          </w:pPr>
-        </w:pPrChange>
       </w:pPr>
       <w:r>
         <w:rPr>
@@ -2599,19 +1879,6 @@
           <w:sz w:val="20"/>
           <w:szCs w:val="20"/>
         </w:rPr>
-        <w:pPrChange w:id="157" w:author="Andrew Abbott" w:date="2017-07-04T17:18:00Z">
-          <w:pPr>
-            <w:pStyle w:val="ListParagraph"/>
-            <w:numPr>
-              <w:numId w:val="4"/>
-            </w:numPr>
-            <w:autoSpaceDE w:val="0"/>
-            <w:autoSpaceDN w:val="0"/>
-            <w:adjustRightInd w:val="0"/>
-            <w:spacing w:after="0" w:line="240" w:lineRule="auto"/>
-            <w:ind w:hanging="360"/>
-          </w:pPr>
-        </w:pPrChange>
       </w:pPr>
       <w:r>
         <w:rPr>
@@ -2688,19 +1955,6 @@
           <w:sz w:val="20"/>
           <w:szCs w:val="20"/>
         </w:rPr>
-        <w:pPrChange w:id="158" w:author="Andrew Abbott" w:date="2017-07-04T17:18:00Z">
-          <w:pPr>
-            <w:pStyle w:val="ListParagraph"/>
-            <w:numPr>
-              <w:numId w:val="4"/>
-            </w:numPr>
-            <w:autoSpaceDE w:val="0"/>
-            <w:autoSpaceDN w:val="0"/>
-            <w:adjustRightInd w:val="0"/>
-            <w:spacing w:after="0" w:line="240" w:lineRule="auto"/>
-            <w:ind w:hanging="360"/>
-          </w:pPr>
-        </w:pPrChange>
       </w:pPr>
       <w:r>
         <w:rPr>
@@ -2777,19 +2031,6 @@
           <w:sz w:val="20"/>
           <w:szCs w:val="20"/>
         </w:rPr>
-        <w:pPrChange w:id="159" w:author="Andrew Abbott" w:date="2017-07-04T17:18:00Z">
-          <w:pPr>
-            <w:pStyle w:val="ListParagraph"/>
-            <w:numPr>
-              <w:numId w:val="4"/>
-            </w:numPr>
-            <w:autoSpaceDE w:val="0"/>
-            <w:autoSpaceDN w:val="0"/>
-            <w:adjustRightInd w:val="0"/>
-            <w:spacing w:after="0" w:line="240" w:lineRule="auto"/>
-            <w:ind w:hanging="360"/>
-          </w:pPr>
-        </w:pPrChange>
       </w:pPr>
       <w:r>
         <w:rPr>
@@ -2866,19 +2107,6 @@
           <w:sz w:val="20"/>
           <w:szCs w:val="20"/>
         </w:rPr>
-        <w:pPrChange w:id="160" w:author="Andrew Abbott" w:date="2017-07-04T17:18:00Z">
-          <w:pPr>
-            <w:pStyle w:val="ListParagraph"/>
-            <w:numPr>
-              <w:numId w:val="4"/>
-            </w:numPr>
-            <w:autoSpaceDE w:val="0"/>
-            <w:autoSpaceDN w:val="0"/>
-            <w:adjustRightInd w:val="0"/>
-            <w:spacing w:after="0" w:line="240" w:lineRule="auto"/>
-            <w:ind w:hanging="360"/>
-          </w:pPr>
-        </w:pPrChange>
       </w:pPr>
       <w:r>
         <w:rPr>
@@ -2955,19 +2183,6 @@
           <w:sz w:val="20"/>
           <w:szCs w:val="20"/>
         </w:rPr>
-        <w:pPrChange w:id="161" w:author="Andrew Abbott" w:date="2017-07-04T17:18:00Z">
-          <w:pPr>
-            <w:pStyle w:val="ListParagraph"/>
-            <w:numPr>
-              <w:numId w:val="4"/>
-            </w:numPr>
-            <w:autoSpaceDE w:val="0"/>
-            <w:autoSpaceDN w:val="0"/>
-            <w:adjustRightInd w:val="0"/>
-            <w:spacing w:after="0" w:line="240" w:lineRule="auto"/>
-            <w:ind w:hanging="360"/>
-          </w:pPr>
-        </w:pPrChange>
       </w:pPr>
       <w:r>
         <w:rPr>
@@ -3033,19 +2248,6 @@
           <w:sz w:val="20"/>
           <w:szCs w:val="20"/>
         </w:rPr>
-        <w:pPrChange w:id="162" w:author="Andrew Abbott" w:date="2017-07-04T17:18:00Z">
-          <w:pPr>
-            <w:pStyle w:val="ListParagraph"/>
-            <w:numPr>
-              <w:numId w:val="4"/>
-            </w:numPr>
-            <w:autoSpaceDE w:val="0"/>
-            <w:autoSpaceDN w:val="0"/>
-            <w:adjustRightInd w:val="0"/>
-            <w:spacing w:after="0" w:line="240" w:lineRule="auto"/>
-            <w:ind w:hanging="360"/>
-          </w:pPr>
-        </w:pPrChange>
       </w:pPr>
       <w:r>
         <w:rPr>
@@ -3122,19 +2324,6 @@
           <w:sz w:val="20"/>
           <w:szCs w:val="20"/>
         </w:rPr>
-        <w:pPrChange w:id="163" w:author="Andrew Abbott" w:date="2017-07-04T17:18:00Z">
-          <w:pPr>
-            <w:pStyle w:val="ListParagraph"/>
-            <w:numPr>
-              <w:numId w:val="4"/>
-            </w:numPr>
-            <w:autoSpaceDE w:val="0"/>
-            <w:autoSpaceDN w:val="0"/>
-            <w:adjustRightInd w:val="0"/>
-            <w:spacing w:after="0" w:line="240" w:lineRule="auto"/>
-            <w:ind w:hanging="360"/>
-          </w:pPr>
-        </w:pPrChange>
       </w:pPr>
       <w:r>
         <w:rPr>
@@ -3211,19 +2400,6 @@
           <w:sz w:val="20"/>
           <w:szCs w:val="20"/>
         </w:rPr>
-        <w:pPrChange w:id="164" w:author="Andrew Abbott" w:date="2017-07-04T17:18:00Z">
-          <w:pPr>
-            <w:pStyle w:val="ListParagraph"/>
-            <w:numPr>
-              <w:numId w:val="4"/>
-            </w:numPr>
-            <w:autoSpaceDE w:val="0"/>
-            <w:autoSpaceDN w:val="0"/>
-            <w:adjustRightInd w:val="0"/>
-            <w:spacing w:after="0" w:line="240" w:lineRule="auto"/>
-            <w:ind w:hanging="360"/>
-          </w:pPr>
-        </w:pPrChange>
       </w:pPr>
       <w:r>
         <w:rPr>
@@ -3298,16 +2474,6 @@
           <w:szCs w:val="20"/>
           <w:lang w:val="en-US"/>
         </w:rPr>
-        <w:pPrChange w:id="165" w:author="Andrew Abbott" w:date="2017-07-04T17:18:00Z">
-          <w:pPr>
-            <w:pStyle w:val="ListParagraph"/>
-            <w:numPr>
-              <w:numId w:val="4"/>
-            </w:numPr>
-            <w:spacing w:after="0" w:line="240" w:lineRule="auto"/>
-            <w:ind w:hanging="360"/>
-          </w:pPr>
-        </w:pPrChange>
       </w:pPr>
       <w:r>
         <w:rPr>
@@ -3363,16 +2529,6 @@
           <w:szCs w:val="20"/>
           <w:lang w:val="en-US"/>
         </w:rPr>
-        <w:pPrChange w:id="166" w:author="Andrew Abbott" w:date="2017-07-04T17:18:00Z">
-          <w:pPr>
-            <w:pStyle w:val="ListParagraph"/>
-            <w:numPr>
-              <w:numId w:val="4"/>
-            </w:numPr>
-            <w:spacing w:after="0" w:line="240" w:lineRule="auto"/>
-            <w:ind w:hanging="360"/>
-          </w:pPr>
-        </w:pPrChange>
       </w:pPr>
       <w:r>
         <w:rPr>
@@ -3404,16 +2560,6 @@
           <w:szCs w:val="20"/>
           <w:lang w:val="en-US"/>
         </w:rPr>
-        <w:pPrChange w:id="167" w:author="Andrew Abbott" w:date="2017-07-04T17:18:00Z">
-          <w:pPr>
-            <w:pStyle w:val="ListParagraph"/>
-            <w:numPr>
-              <w:numId w:val="4"/>
-            </w:numPr>
-            <w:spacing w:after="0" w:line="240" w:lineRule="auto"/>
-            <w:ind w:hanging="360"/>
-          </w:pPr>
-        </w:pPrChange>
       </w:pPr>
       <w:r>
         <w:rPr>
@@ -3443,16 +2589,6 @@
           <w:szCs w:val="20"/>
           <w:lang w:val="en-US"/>
         </w:rPr>
-        <w:pPrChange w:id="168" w:author="Andrew Abbott" w:date="2017-07-04T17:18:00Z">
-          <w:pPr>
-            <w:pStyle w:val="ListParagraph"/>
-            <w:numPr>
-              <w:numId w:val="4"/>
-            </w:numPr>
-            <w:spacing w:after="0" w:line="240" w:lineRule="auto"/>
-            <w:ind w:hanging="360"/>
-          </w:pPr>
-        </w:pPrChange>
       </w:pPr>
       <w:r>
         <w:rPr>
@@ -3474,11 +2610,6 @@
         <w:rPr>
           <w:rFonts w:asciiTheme="minorHAnsi" w:hAnsiTheme="minorHAnsi" w:cstheme="minorHAnsi"/>
         </w:rPr>
-        <w:pPrChange w:id="169" w:author="Andrew Abbott" w:date="2017-07-04T17:18:00Z">
-          <w:pPr>
-            <w:pStyle w:val="p1a"/>
-          </w:pPr>
-        </w:pPrChange>
       </w:pPr>
     </w:p>
     <w:p>
@@ -3490,11 +2621,6 @@
         <w:rPr>
           <w:rFonts w:asciiTheme="minorHAnsi" w:hAnsiTheme="minorHAnsi" w:cstheme="minorHAnsi"/>
         </w:rPr>
-        <w:pPrChange w:id="170" w:author="Andrew Abbott" w:date="2017-07-04T17:18:00Z">
-          <w:pPr>
-            <w:ind w:firstLine="0"/>
-          </w:pPr>
-        </w:pPrChange>
       </w:pPr>
     </w:p>
     <w:p>
@@ -3506,11 +2632,6 @@
         <w:rPr>
           <w:rFonts w:asciiTheme="minorHAnsi" w:hAnsiTheme="minorHAnsi" w:cstheme="minorHAnsi"/>
         </w:rPr>
-        <w:pPrChange w:id="171" w:author="Andrew Abbott" w:date="2017-07-04T17:18:00Z">
-          <w:pPr>
-            <w:ind w:firstLine="0"/>
-          </w:pPr>
-        </w:pPrChange>
       </w:pPr>
     </w:p>
     <w:p>
@@ -3522,9 +2643,6 @@
         <w:rPr>
           <w:rFonts w:asciiTheme="minorHAnsi" w:hAnsiTheme="minorHAnsi" w:cstheme="minorHAnsi"/>
         </w:rPr>
-        <w:pPrChange w:id="172" w:author="Andrew Abbott" w:date="2017-07-04T17:18:00Z">
-          <w:pPr/>
-        </w:pPrChange>
       </w:pPr>
     </w:p>
     <w:p>
@@ -3536,9 +2654,6 @@
         <w:rPr>
           <w:rFonts w:asciiTheme="minorHAnsi" w:hAnsiTheme="minorHAnsi" w:cstheme="minorHAnsi"/>
         </w:rPr>
-        <w:pPrChange w:id="173" w:author="Andrew Abbott" w:date="2017-07-04T17:18:00Z">
-          <w:pPr/>
-        </w:pPrChange>
       </w:pPr>
     </w:p>
     <w:p>
@@ -3550,9 +2665,6 @@
         <w:rPr>
           <w:rFonts w:asciiTheme="minorHAnsi" w:hAnsiTheme="minorHAnsi" w:cstheme="minorHAnsi"/>
         </w:rPr>
-        <w:pPrChange w:id="174" w:author="Andrew Abbott" w:date="2017-07-04T17:18:00Z">
-          <w:pPr/>
-        </w:pPrChange>
       </w:pPr>
     </w:p>
     <w:p>
@@ -3564,9 +2676,6 @@
         <w:rPr>
           <w:rFonts w:asciiTheme="minorHAnsi" w:hAnsiTheme="minorHAnsi" w:cstheme="minorHAnsi"/>
         </w:rPr>
-        <w:pPrChange w:id="175" w:author="Andrew Abbott" w:date="2017-07-04T17:18:00Z">
-          <w:pPr/>
-        </w:pPrChange>
       </w:pPr>
     </w:p>
     <w:p>
@@ -3578,9 +2687,6 @@
         <w:rPr>
           <w:rFonts w:asciiTheme="minorHAnsi" w:hAnsiTheme="minorHAnsi" w:cstheme="minorHAnsi"/>
         </w:rPr>
-        <w:pPrChange w:id="176" w:author="Andrew Abbott" w:date="2017-07-04T17:18:00Z">
-          <w:pPr/>
-        </w:pPrChange>
       </w:pPr>
     </w:p>
     <w:sectPr>
@@ -3592,87 +2698,6 @@
     </w:sectPr>
   </w:body>
 </w:document>
-</file>
-
-<file path=word/comments.xml><?xml version="1.0" encoding="utf-8"?>
-<w:comments xmlns:wpc="http://schemas.microsoft.com/office/word/2010/wordprocessingCanvas" xmlns:cx="http://schemas.microsoft.com/office/drawing/2014/chartex" xmlns:cx1="http://schemas.microsoft.com/office/drawing/2015/9/8/chartex" xmlns:cx2="http://schemas.microsoft.com/office/drawing/2015/10/21/chartex" xmlns:cx3="http://schemas.microsoft.com/office/drawing/2016/5/9/chartex" xmlns:cx4="http://schemas.microsoft.com/office/drawing/2016/5/10/chartex" xmlns:cx5="http://schemas.microsoft.com/office/drawing/2016/5/11/chartex" xmlns:cx6="http://schemas.microsoft.com/office/drawing/2016/5/12/chartex" xmlns:cx7="http://schemas.microsoft.com/office/drawing/2016/5/13/chartex" xmlns:cx8="http://schemas.microsoft.com/office/drawing/2016/5/14/chartex" xmlns:mc="http://schemas.openxmlformats.org/markup-compatibility/2006" xmlns:aink="http://schemas.microsoft.com/office/drawing/2016/ink" xmlns:am3d="http://schemas.microsoft.com/office/drawing/2017/model3d" xmlns:o="urn:schemas-microsoft-com:office:office" xmlns:r="http://schemas.openxmlformats.org/officeDocument/2006/relationships" xmlns:m="http://schemas.openxmlformats.org/officeDocument/2006/math" xmlns:v="urn:schemas-microsoft-com:vml" xmlns:wp14="http://schemas.microsoft.com/office/word/2010/wordprocessingDrawing" xmlns:wp="http://schemas.openxmlformats.org/drawingml/2006/wordprocessingDrawing" xmlns:w10="urn:schemas-microsoft-com:office:word" xmlns:w="http://schemas.openxmlformats.org/wordprocessingml/2006/main" xmlns:w14="http://schemas.microsoft.com/office/word/2010/wordml" xmlns:w15="http://schemas.microsoft.com/office/word/2012/wordml" xmlns:w16cid="http://schemas.microsoft.com/office/word/2016/wordml/cid" xmlns:w16se="http://schemas.microsoft.com/office/word/2015/wordml/symex" xmlns:wpg="http://schemas.microsoft.com/office/word/2010/wordprocessingGroup" xmlns:wpi="http://schemas.microsoft.com/office/word/2010/wordprocessingInk" xmlns:wne="http://schemas.microsoft.com/office/word/2006/wordml" xmlns:wps="http://schemas.microsoft.com/office/word/2010/wordprocessingShape" mc:Ignorable="w14 w15 w16se w16cid wp14">
-  <w:comment w:id="8" w:author="Andrew Abbott" w:date="2017-07-02T18:37:00Z" w:initials="AA">
-    <w:p>
-      <w:pPr>
-        <w:pStyle w:val="CommentText"/>
-        <w:rPr>
-          <w:sz w:val="16"/>
-          <w:szCs w:val="16"/>
-        </w:rPr>
-      </w:pPr>
-      <w:r>
-        <w:rPr>
-          <w:rStyle w:val="CommentReference"/>
-        </w:rPr>
-        <w:annotationRef/>
-      </w:r>
-      <w:r>
-        <w:rPr>
-          <w:rStyle w:val="CommentReference"/>
-        </w:rPr>
-        <w:t>We have a training set from UMD.</w:t>
-      </w:r>
-    </w:p>
-  </w:comment>
-  <w:comment w:id="151" w:author="Andrew Abbott" w:date="2017-07-02T18:39:00Z" w:initials="AA">
-    <w:p>
-      <w:pPr>
-        <w:pStyle w:val="CommentText"/>
-        <w:rPr>
-          <w:rFonts w:ascii="Arial" w:hAnsi="Arial" w:cs="Arial"/>
-          <w:color w:val="333333"/>
-          <w:sz w:val="17"/>
-          <w:szCs w:val="17"/>
-          <w:shd w:val="clear" w:color="auto" w:fill="FFFFFF"/>
-        </w:rPr>
-      </w:pPr>
-      <w:r>
-        <w:rPr>
-          <w:rStyle w:val="CommentReference"/>
-        </w:rPr>
-        <w:annotationRef/>
-      </w:r>
-      <w:r>
-        <w:t>“</w:t>
-      </w:r>
-      <w:r>
-        <w:rPr>
-          <w:rFonts w:ascii="Arial" w:hAnsi="Arial" w:cs="Arial"/>
-          <w:color w:val="333333"/>
-          <w:sz w:val="17"/>
-          <w:szCs w:val="17"/>
-          <w:shd w:val="clear" w:color="auto" w:fill="FFFFFF"/>
-        </w:rPr>
-        <w:t>I'll also note that under your Project Plan you have actually solving the problem coming last. You likely will have an iterative design process, so hopefully you will develop neural networks earlier and document as you go along (instead of at the end...oh wait. That's what all the drafts force you to do...)”</w:t>
-      </w:r>
-    </w:p>
-    <w:p>
-      <w:pPr>
-        <w:pStyle w:val="CommentText"/>
-        <w:ind w:firstLine="0"/>
-      </w:pPr>
-    </w:p>
-  </w:comment>
-</w:comments>
-</file>
-
-<file path=word/commentsExtended.xml><?xml version="1.0" encoding="utf-8"?>
-<w15:commentsEx xmlns:wpc="http://schemas.microsoft.com/office/word/2010/wordprocessingCanvas" xmlns:cx="http://schemas.microsoft.com/office/drawing/2014/chartex" xmlns:cx1="http://schemas.microsoft.com/office/drawing/2015/9/8/chartex" xmlns:cx2="http://schemas.microsoft.com/office/drawing/2015/10/21/chartex" xmlns:cx3="http://schemas.microsoft.com/office/drawing/2016/5/9/chartex" xmlns:cx4="http://schemas.microsoft.com/office/drawing/2016/5/10/chartex" xmlns:cx5="http://schemas.microsoft.com/office/drawing/2016/5/11/chartex" xmlns:cx6="http://schemas.microsoft.com/office/drawing/2016/5/12/chartex" xmlns:cx7="http://schemas.microsoft.com/office/drawing/2016/5/13/chartex" xmlns:cx8="http://schemas.microsoft.com/office/drawing/2016/5/14/chartex" xmlns:mc="http://schemas.openxmlformats.org/markup-compatibility/2006" xmlns:aink="http://schemas.microsoft.com/office/drawing/2016/ink" xmlns:am3d="http://schemas.microsoft.com/office/drawing/2017/model3d" xmlns:o="urn:schemas-microsoft-com:office:office" xmlns:r="http://schemas.openxmlformats.org/officeDocument/2006/relationships" xmlns:m="http://schemas.openxmlformats.org/officeDocument/2006/math" xmlns:v="urn:schemas-microsoft-com:vml" xmlns:wp14="http://schemas.microsoft.com/office/word/2010/wordprocessingDrawing" xmlns:wp="http://schemas.openxmlformats.org/drawingml/2006/wordprocessingDrawing" xmlns:w10="urn:schemas-microsoft-com:office:word" xmlns:w="http://schemas.openxmlformats.org/wordprocessingml/2006/main" xmlns:w14="http://schemas.microsoft.com/office/word/2010/wordml" xmlns:w15="http://schemas.microsoft.com/office/word/2012/wordml" xmlns:w16cid="http://schemas.microsoft.com/office/word/2016/wordml/cid" xmlns:w16se="http://schemas.microsoft.com/office/word/2015/wordml/symex" xmlns:wpg="http://schemas.microsoft.com/office/word/2010/wordprocessingGroup" xmlns:wpi="http://schemas.microsoft.com/office/word/2010/wordprocessingInk" xmlns:wne="http://schemas.microsoft.com/office/word/2006/wordml" xmlns:wps="http://schemas.microsoft.com/office/word/2010/wordprocessingShape" mc:Ignorable="w14 w15 w16se w16cid wp14">
-  <w15:commentEx w15:paraId="6C863306" w15:done="0"/>
-  <w15:commentEx w15:paraId="4273D701" w15:done="0"/>
-</w15:commentsEx>
-</file>
-
-<file path=word/commentsIds.xml><?xml version="1.0" encoding="utf-8"?>
-<w16cid:commentsIds xmlns:wpc="http://schemas.microsoft.com/office/word/2010/wordprocessingCanvas" xmlns:cx="http://schemas.microsoft.com/office/drawing/2014/chartex" xmlns:cx1="http://schemas.microsoft.com/office/drawing/2015/9/8/chartex" xmlns:cx2="http://schemas.microsoft.com/office/drawing/2015/10/21/chartex" xmlns:cx3="http://schemas.microsoft.com/office/drawing/2016/5/9/chartex" xmlns:cx4="http://schemas.microsoft.com/office/drawing/2016/5/10/chartex" xmlns:cx5="http://schemas.microsoft.com/office/drawing/2016/5/11/chartex" xmlns:cx6="http://schemas.microsoft.com/office/drawing/2016/5/12/chartex" xmlns:cx7="http://schemas.microsoft.com/office/drawing/2016/5/13/chartex" xmlns:cx8="http://schemas.microsoft.com/office/drawing/2016/5/14/chartex" xmlns:mc="http://schemas.openxmlformats.org/markup-compatibility/2006" xmlns:aink="http://schemas.microsoft.com/office/drawing/2016/ink" xmlns:am3d="http://schemas.microsoft.com/office/drawing/2017/model3d" xmlns:o="urn:schemas-microsoft-com:office:office" xmlns:r="http://schemas.openxmlformats.org/officeDocument/2006/relationships" xmlns:m="http://schemas.openxmlformats.org/officeDocument/2006/math" xmlns:v="urn:schemas-microsoft-com:vml" xmlns:wp14="http://schemas.microsoft.com/office/word/2010/wordprocessingDrawing" xmlns:wp="http://schemas.openxmlformats.org/drawingml/2006/wordprocessingDrawing" xmlns:w10="urn:schemas-microsoft-com:office:word" xmlns:w="http://schemas.openxmlformats.org/wordprocessingml/2006/main" xmlns:w14="http://schemas.microsoft.com/office/word/2010/wordml" xmlns:w15="http://schemas.microsoft.com/office/word/2012/wordml" xmlns:w16cid="http://schemas.microsoft.com/office/word/2016/wordml/cid" xmlns:w16se="http://schemas.microsoft.com/office/word/2015/wordml/symex" xmlns:wpg="http://schemas.microsoft.com/office/word/2010/wordprocessingGroup" xmlns:wpi="http://schemas.microsoft.com/office/word/2010/wordprocessingInk" xmlns:wne="http://schemas.microsoft.com/office/word/2006/wordml" xmlns:wps="http://schemas.microsoft.com/office/word/2010/wordprocessingShape" mc:Ignorable="w14 w15 w16se w16cid wp14">
-  <w16cid:commentId w16cid:paraId="6C863306" w16cid:durableId="1D03BBE1"/>
-  <w16cid:commentId w16cid:paraId="4273D701" w16cid:durableId="1D03BC76"/>
-</w16cid:commentsIds>
 </file>
 
 <file path=word/endnotes.xml><?xml version="1.0" encoding="utf-8"?>
@@ -4120,14 +3145,6 @@
     <w:abstractNumId w:val="1"/>
   </w:num>
 </w:numbering>
-</file>
-
-<file path=word/people.xml><?xml version="1.0" encoding="utf-8"?>
-<w15:people xmlns:wpc="http://schemas.microsoft.com/office/word/2010/wordprocessingCanvas" xmlns:cx="http://schemas.microsoft.com/office/drawing/2014/chartex" xmlns:cx1="http://schemas.microsoft.com/office/drawing/2015/9/8/chartex" xmlns:cx2="http://schemas.microsoft.com/office/drawing/2015/10/21/chartex" xmlns:cx3="http://schemas.microsoft.com/office/drawing/2016/5/9/chartex" xmlns:cx4="http://schemas.microsoft.com/office/drawing/2016/5/10/chartex" xmlns:cx5="http://schemas.microsoft.com/office/drawing/2016/5/11/chartex" xmlns:cx6="http://schemas.microsoft.com/office/drawing/2016/5/12/chartex" xmlns:cx7="http://schemas.microsoft.com/office/drawing/2016/5/13/chartex" xmlns:cx8="http://schemas.microsoft.com/office/drawing/2016/5/14/chartex" xmlns:mc="http://schemas.openxmlformats.org/markup-compatibility/2006" xmlns:aink="http://schemas.microsoft.com/office/drawing/2016/ink" xmlns:am3d="http://schemas.microsoft.com/office/drawing/2017/model3d" xmlns:o="urn:schemas-microsoft-com:office:office" xmlns:r="http://schemas.openxmlformats.org/officeDocument/2006/relationships" xmlns:m="http://schemas.openxmlformats.org/officeDocument/2006/math" xmlns:v="urn:schemas-microsoft-com:vml" xmlns:wp14="http://schemas.microsoft.com/office/word/2010/wordprocessingDrawing" xmlns:wp="http://schemas.openxmlformats.org/drawingml/2006/wordprocessingDrawing" xmlns:w10="urn:schemas-microsoft-com:office:word" xmlns:w="http://schemas.openxmlformats.org/wordprocessingml/2006/main" xmlns:w14="http://schemas.microsoft.com/office/word/2010/wordml" xmlns:w15="http://schemas.microsoft.com/office/word/2012/wordml" xmlns:w16cid="http://schemas.microsoft.com/office/word/2016/wordml/cid" xmlns:w16se="http://schemas.microsoft.com/office/word/2015/wordml/symex" xmlns:wpg="http://schemas.microsoft.com/office/word/2010/wordprocessingGroup" xmlns:wpi="http://schemas.microsoft.com/office/word/2010/wordprocessingInk" xmlns:wne="http://schemas.microsoft.com/office/word/2006/wordml" xmlns:wps="http://schemas.microsoft.com/office/word/2010/wordprocessingShape" mc:Ignorable="w14 w15 w16se w16cid wp14">
-  <w15:person w15:author="Andrew Abbott">
-    <w15:presenceInfo w15:providerId="Windows Live" w15:userId="307cfc73cade38e0"/>
-  </w15:person>
-</w15:people>
 </file>
 
 <file path=word/styles.xml><?xml version="1.0" encoding="utf-8"?>
@@ -4409,10 +3426,6 @@
     <w:lsdException w:name="Book Title" w:uiPriority="33" w:qFormat="1"/>
     <w:lsdException w:name="Bibliography" w:semiHidden="1" w:uiPriority="37" w:unhideWhenUsed="1"/>
     <w:lsdException w:name="TOC Heading" w:semiHidden="1" w:uiPriority="39" w:unhideWhenUsed="1" w:qFormat="1"/>
-    <w:lsdException w:name="Grid Table Light" w:semiHidden="1" w:unhideWhenUsed="1"/>
-    <w:lsdException w:name="Grid Table 1 Light" w:semiHidden="1" w:unhideWhenUsed="1"/>
-    <w:lsdException w:name="Grid Table 2" w:semiHidden="1" w:unhideWhenUsed="1"/>
-    <w:lsdException w:name="Grid Table 3" w:semiHidden="1" w:unhideWhenUsed="1"/>
     <w:lsdException w:name="Grid Table 4" w:uiPriority="49"/>
     <w:lsdException w:name="Grid Table 5 Dark" w:uiPriority="50"/>
     <w:lsdException w:name="Grid Table 6 Colorful" w:uiPriority="51"/>
@@ -5565,7 +4578,7 @@
 </file>
 
 <file path=customXml/itemProps1.xml><?xml version="1.0" encoding="utf-8"?>
-<ds:datastoreItem xmlns:ds="http://schemas.openxmlformats.org/officeDocument/2006/customXml" ds:itemID="{71A38ABA-5968-4D46-954C-4591CBED1A9C}">
+<ds:datastoreItem xmlns:ds="http://schemas.openxmlformats.org/officeDocument/2006/customXml" ds:itemID="{6A7D2014-2931-4B22-91C4-D3478A88A597}">
   <ds:schemaRefs>
     <ds:schemaRef ds:uri="http://schemas.openxmlformats.org/officeDocument/2006/bibliography"/>
   </ds:schemaRefs>

</xml_diff>